<commit_message>
small updates to the presentation
</commit_message>
<xml_diff>
--- a/Commercial Banking Background Research.docx
+++ b/Commercial Banking Background Research.docx
@@ -1,18 +1,26 @@
 
 <file path=word/document.xml><?xml version="1.0" encoding="utf-8"?>
-<w:document xmlns:wpc="http://schemas.microsoft.com/office/word/2010/wordprocessingCanvas" xmlns:mc="http://schemas.openxmlformats.org/markup-compatibility/2006" xmlns:o="urn:schemas-microsoft-com:office:office" xmlns:r="http://schemas.openxmlformats.org/officeDocument/2006/relationships" xmlns:m="http://schemas.openxmlformats.org/officeDocument/2006/math" xmlns:v="urn:schemas-microsoft-com:vml" xmlns:wp14="http://schemas.microsoft.com/office/word/2010/wordprocessingDrawing" xmlns:wp="http://schemas.openxmlformats.org/drawingml/2006/wordprocessingDrawing" xmlns:w="http://schemas.openxmlformats.org/wordprocessingml/2006/main" xmlns:w14="http://schemas.microsoft.com/office/word/2010/wordml" xmlns:w10="urn:schemas-microsoft-com:office:word" xmlns:w15="http://schemas.microsoft.com/office/word/2012/wordml" xmlns:wpg="http://schemas.microsoft.com/office/word/2010/wordprocessingGroup" xmlns:wpi="http://schemas.microsoft.com/office/word/2010/wordprocessingInk" xmlns:wne="http://schemas.microsoft.com/office/word/2006/wordml" xmlns:wps="http://schemas.microsoft.com/office/word/2010/wordprocessingShape" xmlns:wpsCustomData="http://www.wps.cn/officeDocument/2013/wpsCustomData" mc:Ignorable="w14 w15 wp14">
+<w:document xmlns:wpc="http://schemas.microsoft.com/office/word/2010/wordprocessingCanvas" xmlns:cx="http://schemas.microsoft.com/office/drawing/2014/chartex" xmlns:cx1="http://schemas.microsoft.com/office/drawing/2015/9/8/chartex" xmlns:cx2="http://schemas.microsoft.com/office/drawing/2015/10/21/chartex" xmlns:cx3="http://schemas.microsoft.com/office/drawing/2016/5/9/chartex" xmlns:cx4="http://schemas.microsoft.com/office/drawing/2016/5/10/chartex" xmlns:cx5="http://schemas.microsoft.com/office/drawing/2016/5/11/chartex" xmlns:cx6="http://schemas.microsoft.com/office/drawing/2016/5/12/chartex" xmlns:cx7="http://schemas.microsoft.com/office/drawing/2016/5/13/chartex" xmlns:cx8="http://schemas.microsoft.com/office/drawing/2016/5/14/chartex" xmlns:mc="http://schemas.openxmlformats.org/markup-compatibility/2006" xmlns:aink="http://schemas.microsoft.com/office/drawing/2016/ink" xmlns:am3d="http://schemas.microsoft.com/office/drawing/2017/model3d" xmlns:o="urn:schemas-microsoft-com:office:office" xmlns:oel="http://schemas.microsoft.com/office/2019/extlst" xmlns:r="http://schemas.openxmlformats.org/officeDocument/2006/relationships" xmlns:m="http://schemas.openxmlformats.org/officeDocument/2006/math" xmlns:v="urn:schemas-microsoft-com:vml" xmlns:wp14="http://schemas.microsoft.com/office/word/2010/wordprocessingDrawing" xmlns:wp="http://schemas.openxmlformats.org/drawingml/2006/wordprocessingDrawing" xmlns:w10="urn:schemas-microsoft-com:office:word" xmlns:w="http://schemas.openxmlformats.org/wordprocessingml/2006/main" xmlns:w14="http://schemas.microsoft.com/office/word/2010/wordml" xmlns:w15="http://schemas.microsoft.com/office/word/2012/wordml" xmlns:w16cex="http://schemas.microsoft.com/office/word/2018/wordml/cex" xmlns:w16cid="http://schemas.microsoft.com/office/word/2016/wordml/cid" xmlns:w16="http://schemas.microsoft.com/office/word/2018/wordml" xmlns:w16sdtdh="http://schemas.microsoft.com/office/word/2020/wordml/sdtdatahash" xmlns:w16se="http://schemas.microsoft.com/office/word/2015/wordml/symex" xmlns:wpg="http://schemas.microsoft.com/office/word/2010/wordprocessingGroup" xmlns:wpi="http://schemas.microsoft.com/office/word/2010/wordprocessingInk" xmlns:wne="http://schemas.microsoft.com/office/word/2006/wordml" xmlns:wps="http://schemas.microsoft.com/office/word/2010/wordprocessingShape" mc:Ignorable="w14 w15 w16se w16cid w16 w16cex w16sdtdh wp14">
   <w:body>
     <w:p>
       <w:pPr>
-        <w:pStyle w:val="4"/>
+        <w:pStyle w:val="Title"/>
         <w:pBdr>
-          <w:bottom w:val="single" w:color="auto" w:sz="4" w:space="1"/>
+          <w:bottom w:val="single" w:sz="4" w:space="1" w:color="auto"/>
         </w:pBdr>
         <w:rPr>
           <w:b/>
           <w:bCs/>
         </w:rPr>
       </w:pPr>
+      <w:r>
+        <w:rPr>
+          <w:b/>
+          <w:bCs/>
+          <w:lang w:val="en-US" w:eastAsia="zh-CN"/>
+        </w:rPr>
+        <w:t>al</w:t>
+      </w:r>
       <w:r>
         <w:rPr>
           <w:rFonts w:hint="eastAsia"/>
@@ -22,8 +30,6 @@
         </w:rPr>
         <w:t xml:space="preserve">1    </w:t>
       </w:r>
-      <w:bookmarkStart w:id="0" w:name="_GoBack"/>
-      <w:bookmarkEnd w:id="0"/>
       <w:r>
         <w:rPr>
           <w:b/>
@@ -35,7 +41,7 @@
     <w:p/>
     <w:p>
       <w:pPr>
-        <w:pStyle w:val="2"/>
+        <w:pStyle w:val="Heading1"/>
       </w:pPr>
       <w:r>
         <w:t>Digital transformation and card payments in the UK</w:t>
@@ -57,11 +63,6 @@
             <w:docPart w:val="DefaultPlaceholder_-1854013440"/>
           </w:placeholder>
         </w:sdtPr>
-        <w:sdtEndPr>
-          <w:rPr>
-            <w:color w:val="000000"/>
-          </w:rPr>
-        </w:sdtEndPr>
         <w:sdtContent>
           <w:r>
             <w:rPr>
@@ -86,11 +87,6 @@
             <w:docPart w:val="DefaultPlaceholder_-1854013440"/>
           </w:placeholder>
         </w:sdtPr>
-        <w:sdtEndPr>
-          <w:rPr>
-            <w:color w:val="000000"/>
-          </w:rPr>
-        </w:sdtEndPr>
         <w:sdtContent>
           <w:r>
             <w:rPr>
@@ -104,7 +100,21 @@
         <w:rPr>
           <w:color w:val="000000"/>
         </w:rPr>
-        <w:t xml:space="preserve">. With every transaction, banks collect a host of other data including amount, frequency, type, location, origin and beneficiary information </w:t>
+        <w:t xml:space="preserve">. With every transaction, banks collect a host of other data including amount, frequency, type, location, </w:t>
+      </w:r>
+      <w:proofErr w:type="gramStart"/>
+      <w:r>
+        <w:rPr>
+          <w:color w:val="000000"/>
+        </w:rPr>
+        <w:t>origin</w:t>
+      </w:r>
+      <w:proofErr w:type="gramEnd"/>
+      <w:r>
+        <w:rPr>
+          <w:color w:val="000000"/>
+        </w:rPr>
+        <w:t xml:space="preserve"> and beneficiary information </w:t>
       </w:r>
       <w:r>
         <w:rPr>
@@ -123,7 +133,23 @@
     </w:p>
     <w:p>
       <w:r>
-        <w:t xml:space="preserve">The impact of COVID, lockdowns and public health regulations remaining in flux for an extended period has had a significant and irreversible impact on consumer spending and purchasing behaviour. In particular, there has been a massive increase in online spending and contactless/digital payments for consumer items. Even after or between the lockdown period, this consumer spending behaviour hasn’t wavered. As a result in this new banking environment has become critically important for banks as digital marketing strategies to cater to this new segment of digital customers </w:t>
+        <w:t xml:space="preserve">The impact of COVID, lockdowns and public health regulations remaining in flux for an extended period has had a significant and irreversible impact on consumer spending and purchasing behaviour. </w:t>
+      </w:r>
+      <w:proofErr w:type="gramStart"/>
+      <w:r>
+        <w:t>In particular, there</w:t>
+      </w:r>
+      <w:proofErr w:type="gramEnd"/>
+      <w:r>
+        <w:t xml:space="preserve"> has been a massive increase in online spending and contactless/digital payments for consumer items. Even after or between the lockdown period, this consumer spending behaviour hasn’t wavered. As a </w:t>
+      </w:r>
+      <w:proofErr w:type="gramStart"/>
+      <w:r>
+        <w:t>result</w:t>
+      </w:r>
+      <w:proofErr w:type="gramEnd"/>
+      <w:r>
+        <w:t xml:space="preserve"> in this new banking environment has become critically important for banks as digital marketing strategies to cater to this new segment of digital customers </w:t>
       </w:r>
       <w:sdt>
         <w:sdtPr>
@@ -136,11 +162,6 @@
             <w:docPart w:val="DefaultPlaceholder_-1854013440"/>
           </w:placeholder>
         </w:sdtPr>
-        <w:sdtEndPr>
-          <w:rPr>
-            <w:color w:val="000000"/>
-          </w:rPr>
-        </w:sdtEndPr>
         <w:sdtContent>
           <w:r>
             <w:rPr>
@@ -156,7 +177,7 @@
     </w:p>
     <w:p>
       <w:pPr>
-        <w:pStyle w:val="2"/>
+        <w:pStyle w:val="Heading1"/>
       </w:pPr>
       <w:r>
         <w:t>Background of banking sector in the UK</w:t>
@@ -178,11 +199,6 @@
             <w:docPart w:val="DefaultPlaceholder_-1854013440"/>
           </w:placeholder>
         </w:sdtPr>
-        <w:sdtEndPr>
-          <w:rPr>
-            <w:color w:val="000000"/>
-          </w:rPr>
-        </w:sdtEndPr>
         <w:sdtContent>
           <w:r>
             <w:rPr>
@@ -205,16 +221,33 @@
         <w:t>Market forces</w:t>
       </w:r>
       <w:r>
-        <w:t xml:space="preserve"> affect how much banks can lend as they must maintain profitability to preserve business outcomes. Banks have liabilities, overheads and operational costs that they must pay utilising the profit from capital that is lent. Many banks also offer interest on personal savings/current/select accounts that they must pay out. The rate of interest banks can offer in the UK is ultimately constrained by the Bank of England. Furthermore, banks attempting to offer more loans doesn’t necessarily fix this issue, as when banks increase lending, their average profits from each loan reduce as they often must reduce the interest rates to stay competitive in the market.</w:t>
+        <w:t xml:space="preserve"> affect how much banks can lend as they must maintain profitability to preserve business outcomes. Banks have liabilities, </w:t>
+      </w:r>
+      <w:proofErr w:type="gramStart"/>
+      <w:r>
+        <w:t>overheads</w:t>
+      </w:r>
+      <w:proofErr w:type="gramEnd"/>
+      <w:r>
+        <w:t xml:space="preserve"> and operational costs that they must pay utilising the profit from capital that is lent. Many banks also offer interest on personal savings/current/select accounts that they must pay out. The rate of interest banks can offer in the UK is ultimately constrained by the Bank of England. Furthermore, banks attempting to offer more loans doesn’t necessarily fix this issue, as when banks increase lending, their average profits from each loan reduce as they often must reduce the interest rates to stay competitive in the market.</w:t>
       </w:r>
     </w:p>
     <w:p>
       <w:r>
-        <w:t>Furthermore, banks need to do extensive risk management with loans – as loans are made over long-periods of time, the banks require ideally stable deposits from customers in order to maintain sufficient liquidity in order to manage any unexpected defaults on loans that may be extremely costly. Credit risk analysis is a key factor in this.</w:t>
+        <w:t xml:space="preserve">Furthermore, banks need to do extensive risk management with loans – as loans are made over long-periods of time, the banks require ideally stable deposits from customers </w:t>
+      </w:r>
+      <w:proofErr w:type="gramStart"/>
+      <w:r>
+        <w:t>in order to</w:t>
+      </w:r>
+      <w:proofErr w:type="gramEnd"/>
+      <w:r>
+        <w:t xml:space="preserve"> maintain sufficient liquidity in order to manage any unexpected defaults on loans that may be extremely costly. Credit risk analysis is a key factor in this.</w:t>
       </w:r>
     </w:p>
     <w:p>
       <w:r>
+        <w:lastRenderedPageBreak/>
         <w:t>Therefore, not only is it important for commercial banks to acquire as many customers as possible that have stable deposits but it is equally important for banks to profile customers correctly to minimise losses from defaulted loans and prevent any liquidity risks.</w:t>
       </w:r>
     </w:p>
@@ -225,7 +258,7 @@
     </w:p>
     <w:p>
       <w:pPr>
-        <w:pStyle w:val="2"/>
+        <w:pStyle w:val="Heading1"/>
       </w:pPr>
       <w:r>
         <w:t>Alternative sources of income for banks</w:t>
@@ -244,13 +277,21 @@
     </w:p>
     <w:p>
       <w:r>
-        <w:t>Many banks also offer premium accounts that provide other services such as travel and device insurance, shopping vouchers and cashback schemes. Selling these products requires a deep understanding of the psychology and spending behaviour of customers in order for targeted marketing to be effective in selling these products.</w:t>
+        <w:t xml:space="preserve">Many banks also offer premium accounts that provide other services such as travel and device insurance, shopping vouchers and cashback schemes. Selling these products requires a deep understanding of the psychology and spending behaviour of customers </w:t>
+      </w:r>
+      <w:proofErr w:type="gramStart"/>
+      <w:r>
+        <w:t>in order for</w:t>
+      </w:r>
+      <w:proofErr w:type="gramEnd"/>
+      <w:r>
+        <w:t xml:space="preserve"> targeted marketing to be effective in selling these products.</w:t>
       </w:r>
     </w:p>
     <w:p/>
     <w:p>
       <w:pPr>
-        <w:pStyle w:val="2"/>
+        <w:pStyle w:val="Heading1"/>
       </w:pPr>
       <w:r>
         <w:t>References</w:t>
@@ -288,11 +329,6 @@
               <w:rFonts w:eastAsia="Times New Roman"/>
             </w:rPr>
             <w:tab/>
-          </w:r>
-          <w:r>
-            <w:rPr>
-              <w:rFonts w:eastAsia="Times New Roman"/>
-            </w:rPr>
             <w:t>“Card payments per day UK | Statista.” Accessed: Feb. 16, 2024. [Online]. Available: https://www.statista.com/statistics/719708/card-payments-per-day-forecast-united-kingdom/#statisticContainer</w:t>
           </w:r>
         </w:p>
@@ -316,11 +352,6 @@
               <w:rFonts w:eastAsia="Times New Roman"/>
             </w:rPr>
             <w:tab/>
-          </w:r>
-          <w:r>
-            <w:rPr>
-              <w:rFonts w:eastAsia="Times New Roman"/>
-            </w:rPr>
             <w:t>“Half of all payments now made using debit cards | Insights | UK Finance.” Accessed: Feb. 18, 2024. [Online]. Available: https://www.ukfinance.org.uk/news-and-insight/press-release/half-all-payments-now-made-using-debit-cards</w:t>
           </w:r>
         </w:p>
@@ -344,11 +375,6 @@
               <w:rFonts w:eastAsia="Times New Roman"/>
             </w:rPr>
             <w:tab/>
-          </w:r>
-          <w:r>
-            <w:rPr>
-              <w:rFonts w:eastAsia="Times New Roman"/>
-            </w:rPr>
             <w:t>“Consumer spending trends and COVID-19 | Growth | Barclays.” Accessed: Feb. 18, 2024. [Online]. Available: https://home.barclays/news/2021/02/Insights--COVID-19-and-the-rise-of-the-contactless-consumer/</w:t>
           </w:r>
         </w:p>
@@ -372,12 +398,21 @@
               <w:rFonts w:eastAsia="Times New Roman"/>
             </w:rPr>
             <w:tab/>
+            <w:t xml:space="preserve">M. </w:t>
           </w:r>
+          <w:proofErr w:type="spellStart"/>
           <w:r>
             <w:rPr>
               <w:rFonts w:eastAsia="Times New Roman"/>
             </w:rPr>
-            <w:t>M. Mcleay, A. Radia, and R. Thomas, “Money creation in the modern economy.” [Online]. Available: www.youtube.com/watch?v=CvRAqR2pAgw.</w:t>
+            <w:t>Mcleay</w:t>
+          </w:r>
+          <w:proofErr w:type="spellEnd"/>
+          <w:r>
+            <w:rPr>
+              <w:rFonts w:eastAsia="Times New Roman"/>
+            </w:rPr>
+            <w:t>, A. Radia, and R. Thomas, “Money creation in the modern economy.” [Online]. Available: www.youtube.com/watch?v=CvRAqR2pAgw.</w:t>
           </w:r>
         </w:p>
         <w:p>
@@ -393,16 +428,16 @@
     <w:sectPr>
       <w:pgSz w:w="11906" w:h="16838"/>
       <w:pgMar w:top="1440" w:right="1440" w:bottom="1440" w:left="1440" w:header="708" w:footer="708" w:gutter="0"/>
-      <w:cols w:space="708" w:num="1"/>
-      <w:docGrid w:linePitch="360" w:charSpace="0"/>
+      <w:cols w:space="708"/>
+      <w:docGrid w:linePitch="360"/>
     </w:sectPr>
   </w:body>
 </w:document>
 </file>
 
 <file path=word/endnotes.xml><?xml version="1.0" encoding="utf-8"?>
-<w:endnotes xmlns:wpc="http://schemas.microsoft.com/office/word/2010/wordprocessingCanvas" xmlns:mc="http://schemas.openxmlformats.org/markup-compatibility/2006" xmlns:o="urn:schemas-microsoft-com:office:office" xmlns:r="http://schemas.openxmlformats.org/officeDocument/2006/relationships" xmlns:m="http://schemas.openxmlformats.org/officeDocument/2006/math" xmlns:v="urn:schemas-microsoft-com:vml" xmlns:wp14="http://schemas.microsoft.com/office/word/2010/wordprocessingDrawing" xmlns:wp="http://schemas.openxmlformats.org/drawingml/2006/wordprocessingDrawing" xmlns:w="http://schemas.openxmlformats.org/wordprocessingml/2006/main" xmlns:w14="http://schemas.microsoft.com/office/word/2010/wordml" xmlns:w15="http://schemas.microsoft.com/office/word/2012/wordml" xmlns:w10="urn:schemas-microsoft-com:office:word" xmlns:wpg="http://schemas.microsoft.com/office/word/2010/wordprocessingGroup" xmlns:wpi="http://schemas.microsoft.com/office/word/2010/wordprocessingInk" xmlns:wne="http://schemas.microsoft.com/office/word/2006/wordml" xmlns:wps="http://schemas.microsoft.com/office/word/2010/wordprocessingShape" xmlns:wpsCustomData="http://www.wps.cn/officeDocument/2013/wpsCustomData" mc:Ignorable="w14 w15 wp14">
-  <w:endnote w:type="separator" w:id="0">
+<w:endnotes xmlns:wpc="http://schemas.microsoft.com/office/word/2010/wordprocessingCanvas" xmlns:cx="http://schemas.microsoft.com/office/drawing/2014/chartex" xmlns:cx1="http://schemas.microsoft.com/office/drawing/2015/9/8/chartex" xmlns:cx2="http://schemas.microsoft.com/office/drawing/2015/10/21/chartex" xmlns:cx3="http://schemas.microsoft.com/office/drawing/2016/5/9/chartex" xmlns:cx4="http://schemas.microsoft.com/office/drawing/2016/5/10/chartex" xmlns:cx5="http://schemas.microsoft.com/office/drawing/2016/5/11/chartex" xmlns:cx6="http://schemas.microsoft.com/office/drawing/2016/5/12/chartex" xmlns:cx7="http://schemas.microsoft.com/office/drawing/2016/5/13/chartex" xmlns:cx8="http://schemas.microsoft.com/office/drawing/2016/5/14/chartex" xmlns:mc="http://schemas.openxmlformats.org/markup-compatibility/2006" xmlns:aink="http://schemas.microsoft.com/office/drawing/2016/ink" xmlns:am3d="http://schemas.microsoft.com/office/drawing/2017/model3d" xmlns:o="urn:schemas-microsoft-com:office:office" xmlns:oel="http://schemas.microsoft.com/office/2019/extlst" xmlns:r="http://schemas.openxmlformats.org/officeDocument/2006/relationships" xmlns:m="http://schemas.openxmlformats.org/officeDocument/2006/math" xmlns:v="urn:schemas-microsoft-com:vml" xmlns:wp14="http://schemas.microsoft.com/office/word/2010/wordprocessingDrawing" xmlns:wp="http://schemas.openxmlformats.org/drawingml/2006/wordprocessingDrawing" xmlns:w10="urn:schemas-microsoft-com:office:word" xmlns:w="http://schemas.openxmlformats.org/wordprocessingml/2006/main" xmlns:w14="http://schemas.microsoft.com/office/word/2010/wordml" xmlns:w15="http://schemas.microsoft.com/office/word/2012/wordml" xmlns:w16cex="http://schemas.microsoft.com/office/word/2018/wordml/cex" xmlns:w16cid="http://schemas.microsoft.com/office/word/2016/wordml/cid" xmlns:w16="http://schemas.microsoft.com/office/word/2018/wordml" xmlns:w16sdtdh="http://schemas.microsoft.com/office/word/2020/wordml/sdtdatahash" xmlns:w16se="http://schemas.microsoft.com/office/word/2015/wordml/symex" xmlns:wpg="http://schemas.microsoft.com/office/word/2010/wordprocessingGroup" xmlns:wpi="http://schemas.microsoft.com/office/word/2010/wordprocessingInk" xmlns:wne="http://schemas.microsoft.com/office/word/2006/wordml" xmlns:wps="http://schemas.microsoft.com/office/word/2010/wordprocessingShape" mc:Ignorable="w14 w15 w16se w16cid w16 w16cex w16sdtdh wp14">
+  <w:endnote w:type="separator" w:id="-1">
     <w:p>
       <w:pPr>
         <w:spacing w:line="240" w:lineRule="auto"/>
@@ -412,7 +447,7 @@
       </w:r>
     </w:p>
   </w:endnote>
-  <w:endnote w:type="continuationSeparator" w:id="1">
+  <w:endnote w:type="continuationSeparator" w:id="0">
     <w:p>
       <w:pPr>
         <w:spacing w:line="240" w:lineRule="auto"/>
@@ -426,21 +461,21 @@
 </file>
 
 <file path=word/footnotes.xml><?xml version="1.0" encoding="utf-8"?>
-<w:footnotes xmlns:wpc="http://schemas.microsoft.com/office/word/2010/wordprocessingCanvas" xmlns:mc="http://schemas.openxmlformats.org/markup-compatibility/2006" xmlns:o="urn:schemas-microsoft-com:office:office" xmlns:r="http://schemas.openxmlformats.org/officeDocument/2006/relationships" xmlns:m="http://schemas.openxmlformats.org/officeDocument/2006/math" xmlns:v="urn:schemas-microsoft-com:vml" xmlns:wp14="http://schemas.microsoft.com/office/word/2010/wordprocessingDrawing" xmlns:wp="http://schemas.openxmlformats.org/drawingml/2006/wordprocessingDrawing" xmlns:w="http://schemas.openxmlformats.org/wordprocessingml/2006/main" xmlns:w14="http://schemas.microsoft.com/office/word/2010/wordml" xmlns:w15="http://schemas.microsoft.com/office/word/2012/wordml" xmlns:w10="urn:schemas-microsoft-com:office:word" xmlns:wpg="http://schemas.microsoft.com/office/word/2010/wordprocessingGroup" xmlns:wpi="http://schemas.microsoft.com/office/word/2010/wordprocessingInk" xmlns:wne="http://schemas.microsoft.com/office/word/2006/wordml" xmlns:wps="http://schemas.microsoft.com/office/word/2010/wordprocessingShape" xmlns:wpsCustomData="http://www.wps.cn/officeDocument/2013/wpsCustomData" mc:Ignorable="w14 w15 wp14">
-  <w:footnote w:type="separator" w:id="0">
+<w:footnotes xmlns:wpc="http://schemas.microsoft.com/office/word/2010/wordprocessingCanvas" xmlns:cx="http://schemas.microsoft.com/office/drawing/2014/chartex" xmlns:cx1="http://schemas.microsoft.com/office/drawing/2015/9/8/chartex" xmlns:cx2="http://schemas.microsoft.com/office/drawing/2015/10/21/chartex" xmlns:cx3="http://schemas.microsoft.com/office/drawing/2016/5/9/chartex" xmlns:cx4="http://schemas.microsoft.com/office/drawing/2016/5/10/chartex" xmlns:cx5="http://schemas.microsoft.com/office/drawing/2016/5/11/chartex" xmlns:cx6="http://schemas.microsoft.com/office/drawing/2016/5/12/chartex" xmlns:cx7="http://schemas.microsoft.com/office/drawing/2016/5/13/chartex" xmlns:cx8="http://schemas.microsoft.com/office/drawing/2016/5/14/chartex" xmlns:mc="http://schemas.openxmlformats.org/markup-compatibility/2006" xmlns:aink="http://schemas.microsoft.com/office/drawing/2016/ink" xmlns:am3d="http://schemas.microsoft.com/office/drawing/2017/model3d" xmlns:o="urn:schemas-microsoft-com:office:office" xmlns:oel="http://schemas.microsoft.com/office/2019/extlst" xmlns:r="http://schemas.openxmlformats.org/officeDocument/2006/relationships" xmlns:m="http://schemas.openxmlformats.org/officeDocument/2006/math" xmlns:v="urn:schemas-microsoft-com:vml" xmlns:wp14="http://schemas.microsoft.com/office/word/2010/wordprocessingDrawing" xmlns:wp="http://schemas.openxmlformats.org/drawingml/2006/wordprocessingDrawing" xmlns:w10="urn:schemas-microsoft-com:office:word" xmlns:w="http://schemas.openxmlformats.org/wordprocessingml/2006/main" xmlns:w14="http://schemas.microsoft.com/office/word/2010/wordml" xmlns:w15="http://schemas.microsoft.com/office/word/2012/wordml" xmlns:w16cex="http://schemas.microsoft.com/office/word/2018/wordml/cex" xmlns:w16cid="http://schemas.microsoft.com/office/word/2016/wordml/cid" xmlns:w16="http://schemas.microsoft.com/office/word/2018/wordml" xmlns:w16sdtdh="http://schemas.microsoft.com/office/word/2020/wordml/sdtdatahash" xmlns:w16se="http://schemas.microsoft.com/office/word/2015/wordml/symex" xmlns:wpg="http://schemas.microsoft.com/office/word/2010/wordprocessingGroup" xmlns:wpi="http://schemas.microsoft.com/office/word/2010/wordprocessingInk" xmlns:wne="http://schemas.microsoft.com/office/word/2006/wordml" xmlns:wps="http://schemas.microsoft.com/office/word/2010/wordprocessingShape" mc:Ignorable="w14 w15 w16se w16cid w16 w16cex w16sdtdh wp14">
+  <w:footnote w:type="separator" w:id="-1">
     <w:p>
       <w:pPr>
-        <w:spacing w:before="0" w:after="0" w:line="259" w:lineRule="auto"/>
+        <w:spacing w:after="0"/>
       </w:pPr>
       <w:r>
         <w:separator/>
       </w:r>
     </w:p>
   </w:footnote>
-  <w:footnote w:type="continuationSeparator" w:id="1">
+  <w:footnote w:type="continuationSeparator" w:id="0">
     <w:p>
       <w:pPr>
-        <w:spacing w:before="0" w:after="0" w:line="259" w:lineRule="auto"/>
+        <w:spacing w:after="0"/>
       </w:pPr>
       <w:r>
         <w:continuationSeparator/>
@@ -451,289 +486,414 @@
 </file>
 
 <file path=word/styles.xml><?xml version="1.0" encoding="utf-8"?>
-<w:styles xmlns:mc="http://schemas.openxmlformats.org/markup-compatibility/2006" xmlns:o="urn:schemas-microsoft-com:office:office" xmlns:r="http://schemas.openxmlformats.org/officeDocument/2006/relationships" xmlns:m="http://schemas.openxmlformats.org/officeDocument/2006/math" xmlns:v="urn:schemas-microsoft-com:vml" xmlns:w="http://schemas.openxmlformats.org/wordprocessingml/2006/main" xmlns:w14="http://schemas.microsoft.com/office/word/2010/wordml" xmlns:w10="urn:schemas-microsoft-com:office:word" xmlns:sl="http://schemas.openxmlformats.org/schemaLibrary/2006/main" xmlns:wpsCustomData="http://www.wps.cn/officeDocument/2013/wpsCustomData" mc:Ignorable="w14">
+<w:styles xmlns:mc="http://schemas.openxmlformats.org/markup-compatibility/2006" xmlns:r="http://schemas.openxmlformats.org/officeDocument/2006/relationships" xmlns:w="http://schemas.openxmlformats.org/wordprocessingml/2006/main" xmlns:w14="http://schemas.microsoft.com/office/word/2010/wordml" xmlns:w15="http://schemas.microsoft.com/office/word/2012/wordml" xmlns:w16cex="http://schemas.microsoft.com/office/word/2018/wordml/cex" xmlns:w16cid="http://schemas.microsoft.com/office/word/2016/wordml/cid" xmlns:w16="http://schemas.microsoft.com/office/word/2018/wordml" xmlns:w16sdtdh="http://schemas.microsoft.com/office/word/2020/wordml/sdtdatahash" xmlns:w16se="http://schemas.microsoft.com/office/word/2015/wordml/symex" mc:Ignorable="w14 w15 w16se w16cid w16 w16cex w16sdtdh">
   <w:docDefaults>
     <w:rPrDefault>
       <w:rPr>
-        <w:rFonts w:asciiTheme="minorHAnsi" w:hAnsiTheme="minorHAnsi" w:eastAsiaTheme="minorHAnsi" w:cstheme="minorBidi"/>
+        <w:rFonts w:asciiTheme="minorHAnsi" w:eastAsiaTheme="minorHAnsi" w:hAnsiTheme="minorHAnsi" w:cstheme="minorBidi"/>
+        <w:lang w:val="en-GB" w:eastAsia="en-GB" w:bidi="ar-SA"/>
       </w:rPr>
     </w:rPrDefault>
     <w:pPrDefault/>
   </w:docDefaults>
-  <w:latentStyles w:count="260" w:defQFormat="0" w:defUnhideWhenUsed="1" w:defSemiHidden="1" w:defUIPriority="99" w:defLockedState="0">
-    <w:lsdException w:qFormat="1" w:unhideWhenUsed="0" w:uiPriority="0" w:semiHidden="0" w:name="Normal"/>
-    <w:lsdException w:qFormat="1" w:unhideWhenUsed="0" w:uiPriority="9" w:semiHidden="0" w:name="heading 1"/>
-    <w:lsdException w:qFormat="1" w:uiPriority="9" w:semiHidden="0" w:name="heading 2"/>
-    <w:lsdException w:qFormat="1" w:uiPriority="9" w:name="heading 3"/>
-    <w:lsdException w:qFormat="1" w:uiPriority="9" w:name="heading 4"/>
-    <w:lsdException w:qFormat="1" w:uiPriority="9" w:name="heading 5"/>
-    <w:lsdException w:qFormat="1" w:uiPriority="9" w:name="heading 6"/>
-    <w:lsdException w:qFormat="1" w:uiPriority="9" w:name="heading 7"/>
-    <w:lsdException w:qFormat="1" w:uiPriority="9" w:name="heading 8"/>
-    <w:lsdException w:qFormat="1" w:uiPriority="9" w:name="heading 9"/>
-    <w:lsdException w:uiPriority="99" w:name="index 1"/>
-    <w:lsdException w:uiPriority="99" w:name="index 2"/>
-    <w:lsdException w:uiPriority="99" w:name="index 3"/>
-    <w:lsdException w:uiPriority="99" w:name="index 4"/>
-    <w:lsdException w:uiPriority="99" w:name="index 5"/>
-    <w:lsdException w:uiPriority="99" w:name="index 6"/>
-    <w:lsdException w:uiPriority="99" w:name="index 7"/>
-    <w:lsdException w:uiPriority="99" w:name="index 8"/>
-    <w:lsdException w:uiPriority="99" w:name="index 9"/>
-    <w:lsdException w:uiPriority="39" w:name="toc 1"/>
-    <w:lsdException w:uiPriority="39" w:name="toc 2"/>
-    <w:lsdException w:uiPriority="39" w:name="toc 3"/>
-    <w:lsdException w:uiPriority="39" w:name="toc 4"/>
-    <w:lsdException w:uiPriority="39" w:name="toc 5"/>
-    <w:lsdException w:uiPriority="39" w:name="toc 6"/>
-    <w:lsdException w:uiPriority="39" w:name="toc 7"/>
-    <w:lsdException w:uiPriority="39" w:name="toc 8"/>
-    <w:lsdException w:uiPriority="39" w:name="toc 9"/>
-    <w:lsdException w:uiPriority="99" w:name="Normal Indent"/>
-    <w:lsdException w:uiPriority="99" w:name="footnote text"/>
-    <w:lsdException w:uiPriority="99" w:name="annotation text"/>
-    <w:lsdException w:uiPriority="99" w:name="header"/>
-    <w:lsdException w:uiPriority="99" w:name="footer"/>
-    <w:lsdException w:uiPriority="99" w:name="index heading"/>
-    <w:lsdException w:qFormat="1" w:uiPriority="35" w:name="caption"/>
-    <w:lsdException w:uiPriority="99" w:name="table of figures"/>
-    <w:lsdException w:uiPriority="99" w:name="envelope address"/>
-    <w:lsdException w:uiPriority="99" w:name="envelope return"/>
-    <w:lsdException w:uiPriority="99" w:name="footnote reference"/>
-    <w:lsdException w:uiPriority="99" w:name="annotation reference"/>
-    <w:lsdException w:uiPriority="99" w:name="line number"/>
-    <w:lsdException w:uiPriority="99" w:name="page number"/>
-    <w:lsdException w:uiPriority="99" w:name="endnote reference"/>
-    <w:lsdException w:uiPriority="99" w:name="endnote text"/>
-    <w:lsdException w:uiPriority="99" w:name="table of authorities"/>
-    <w:lsdException w:uiPriority="99" w:name="macro"/>
-    <w:lsdException w:uiPriority="99" w:name="toa heading"/>
-    <w:lsdException w:uiPriority="99" w:name="List"/>
-    <w:lsdException w:uiPriority="99" w:name="List Bullet"/>
-    <w:lsdException w:uiPriority="99" w:name="List Number"/>
-    <w:lsdException w:uiPriority="99" w:name="List 2"/>
-    <w:lsdException w:uiPriority="99" w:name="List 3"/>
-    <w:lsdException w:uiPriority="99" w:name="List 4"/>
-    <w:lsdException w:uiPriority="99" w:name="List 5"/>
-    <w:lsdException w:uiPriority="99" w:name="List Bullet 2"/>
-    <w:lsdException w:uiPriority="99" w:name="List Bullet 3"/>
-    <w:lsdException w:uiPriority="99" w:name="List Bullet 4"/>
-    <w:lsdException w:uiPriority="99" w:name="List Bullet 5"/>
-    <w:lsdException w:uiPriority="99" w:name="List Number 2"/>
-    <w:lsdException w:uiPriority="99" w:name="List Number 3"/>
-    <w:lsdException w:uiPriority="99" w:name="List Number 4"/>
-    <w:lsdException w:uiPriority="99" w:name="List Number 5"/>
-    <w:lsdException w:qFormat="1" w:unhideWhenUsed="0" w:uiPriority="10" w:semiHidden="0" w:name="Title"/>
-    <w:lsdException w:uiPriority="99" w:name="Closing"/>
-    <w:lsdException w:uiPriority="99" w:name="Signature"/>
-    <w:lsdException w:qFormat="1" w:uiPriority="1" w:name="Default Paragraph Font"/>
-    <w:lsdException w:uiPriority="99" w:name="Body Text"/>
-    <w:lsdException w:uiPriority="99" w:name="Body Text Indent"/>
-    <w:lsdException w:uiPriority="99" w:name="List Continue"/>
-    <w:lsdException w:uiPriority="99" w:name="List Continue 2"/>
-    <w:lsdException w:uiPriority="99" w:name="List Continue 3"/>
-    <w:lsdException w:uiPriority="99" w:name="List Continue 4"/>
-    <w:lsdException w:uiPriority="99" w:name="List Continue 5"/>
-    <w:lsdException w:uiPriority="99" w:name="Message Header"/>
-    <w:lsdException w:qFormat="1" w:unhideWhenUsed="0" w:uiPriority="11" w:semiHidden="0" w:name="Subtitle"/>
-    <w:lsdException w:uiPriority="99" w:name="Salutation"/>
-    <w:lsdException w:uiPriority="99" w:name="Date"/>
-    <w:lsdException w:uiPriority="99" w:name="Body Text First Indent"/>
-    <w:lsdException w:uiPriority="99" w:name="Body Text First Indent 2"/>
-    <w:lsdException w:uiPriority="99" w:name="Note Heading"/>
-    <w:lsdException w:uiPriority="99" w:name="Body Text 2"/>
-    <w:lsdException w:uiPriority="99" w:name="Body Text 3"/>
-    <w:lsdException w:uiPriority="99" w:name="Body Text Indent 2"/>
-    <w:lsdException w:uiPriority="99" w:name="Body Text Indent 3"/>
-    <w:lsdException w:uiPriority="99" w:name="Block Text"/>
-    <w:lsdException w:uiPriority="99" w:name="Hyperlink"/>
-    <w:lsdException w:uiPriority="99" w:name="FollowedHyperlink"/>
-    <w:lsdException w:qFormat="1" w:unhideWhenUsed="0" w:uiPriority="22" w:semiHidden="0" w:name="Strong"/>
-    <w:lsdException w:qFormat="1" w:unhideWhenUsed="0" w:uiPriority="20" w:semiHidden="0" w:name="Emphasis"/>
-    <w:lsdException w:uiPriority="99" w:name="Document Map"/>
-    <w:lsdException w:uiPriority="99" w:name="Plain Text"/>
-    <w:lsdException w:uiPriority="99" w:name="E-mail Signature"/>
-    <w:lsdException w:uiPriority="99" w:name="Normal (Web)"/>
-    <w:lsdException w:uiPriority="99" w:name="HTML Acronym"/>
-    <w:lsdException w:uiPriority="99" w:name="HTML Address"/>
-    <w:lsdException w:uiPriority="99" w:name="HTML Cite"/>
-    <w:lsdException w:uiPriority="99" w:name="HTML Code"/>
-    <w:lsdException w:uiPriority="99" w:name="HTML Definition"/>
-    <w:lsdException w:uiPriority="99" w:name="HTML Keyboard"/>
-    <w:lsdException w:uiPriority="99" w:name="HTML Preformatted"/>
-    <w:lsdException w:uiPriority="99" w:name="HTML Sample"/>
-    <w:lsdException w:uiPriority="99" w:name="HTML Typewriter"/>
-    <w:lsdException w:uiPriority="99" w:name="HTML Variable"/>
-    <w:lsdException w:qFormat="1" w:uiPriority="99" w:name="Normal Table"/>
-    <w:lsdException w:uiPriority="99" w:name="annotation subject"/>
-    <w:lsdException w:uiPriority="99" w:name="Table Simple 1"/>
-    <w:lsdException w:uiPriority="99" w:name="Table Simple 2"/>
-    <w:lsdException w:uiPriority="99" w:name="Table Simple 3"/>
-    <w:lsdException w:uiPriority="99" w:name="Table Classic 1"/>
-    <w:lsdException w:uiPriority="99" w:name="Table Classic 2"/>
-    <w:lsdException w:uiPriority="99" w:name="Table Classic 3"/>
-    <w:lsdException w:uiPriority="99" w:name="Table Classic 4"/>
-    <w:lsdException w:uiPriority="99" w:name="Table Colorful 1"/>
-    <w:lsdException w:uiPriority="99" w:name="Table Colorful 2"/>
-    <w:lsdException w:uiPriority="99" w:name="Table Colorful 3"/>
-    <w:lsdException w:uiPriority="99" w:name="Table Columns 1"/>
-    <w:lsdException w:uiPriority="99" w:name="Table Columns 2"/>
-    <w:lsdException w:uiPriority="99" w:name="Table Columns 3"/>
-    <w:lsdException w:uiPriority="99" w:name="Table Columns 4"/>
-    <w:lsdException w:uiPriority="99" w:name="Table Columns 5"/>
-    <w:lsdException w:uiPriority="99" w:name="Table Grid 1"/>
-    <w:lsdException w:uiPriority="99" w:name="Table Grid 2"/>
-    <w:lsdException w:uiPriority="99" w:name="Table Grid 3"/>
-    <w:lsdException w:uiPriority="99" w:name="Table Grid 4"/>
-    <w:lsdException w:uiPriority="99" w:name="Table Grid 5"/>
-    <w:lsdException w:uiPriority="99" w:name="Table Grid 6"/>
-    <w:lsdException w:uiPriority="99" w:name="Table Grid 7"/>
-    <w:lsdException w:uiPriority="99" w:name="Table Grid 8"/>
-    <w:lsdException w:uiPriority="99" w:name="Table List 1"/>
-    <w:lsdException w:uiPriority="99" w:name="Table List 2"/>
-    <w:lsdException w:uiPriority="99" w:name="Table List 3"/>
-    <w:lsdException w:uiPriority="99" w:name="Table List 4"/>
-    <w:lsdException w:uiPriority="99" w:name="Table List 5"/>
-    <w:lsdException w:uiPriority="99" w:name="Table List 6"/>
-    <w:lsdException w:uiPriority="99" w:name="Table List 7"/>
-    <w:lsdException w:uiPriority="99" w:name="Table List 8"/>
-    <w:lsdException w:uiPriority="99" w:name="Table 3D effects 1"/>
-    <w:lsdException w:uiPriority="99" w:name="Table 3D effects 2"/>
-    <w:lsdException w:uiPriority="99" w:name="Table 3D effects 3"/>
-    <w:lsdException w:uiPriority="99" w:name="Table Contemporary"/>
-    <w:lsdException w:uiPriority="99" w:name="Table Elegant"/>
-    <w:lsdException w:uiPriority="99" w:name="Table Professional"/>
-    <w:lsdException w:uiPriority="99" w:name="Table Subtle 1"/>
-    <w:lsdException w:uiPriority="99" w:name="Table Subtle 2"/>
-    <w:lsdException w:uiPriority="99" w:name="Table Web 1"/>
-    <w:lsdException w:uiPriority="99" w:name="Table Web 2"/>
-    <w:lsdException w:uiPriority="99" w:name="Table Web 3"/>
-    <w:lsdException w:uiPriority="99" w:name="Balloon Text"/>
-    <w:lsdException w:unhideWhenUsed="0" w:uiPriority="39" w:semiHidden="0" w:name="Table Grid"/>
-    <w:lsdException w:uiPriority="99" w:name="Table Theme"/>
-    <w:lsdException w:unhideWhenUsed="0" w:uiPriority="99" w:name="Placeholder Text"/>
-    <w:lsdException w:unhideWhenUsed="0" w:uiPriority="60" w:semiHidden="0" w:name="Light Shading"/>
-    <w:lsdException w:unhideWhenUsed="0" w:uiPriority="61" w:semiHidden="0" w:name="Light List"/>
-    <w:lsdException w:unhideWhenUsed="0" w:uiPriority="62" w:semiHidden="0" w:name="Light Grid"/>
-    <w:lsdException w:unhideWhenUsed="0" w:uiPriority="63" w:semiHidden="0" w:name="Medium Shading 1"/>
-    <w:lsdException w:unhideWhenUsed="0" w:uiPriority="64" w:semiHidden="0" w:name="Medium Shading 2"/>
-    <w:lsdException w:unhideWhenUsed="0" w:uiPriority="65" w:semiHidden="0" w:name="Medium List 1"/>
-    <w:lsdException w:unhideWhenUsed="0" w:uiPriority="66" w:semiHidden="0" w:name="Medium List 2"/>
-    <w:lsdException w:unhideWhenUsed="0" w:uiPriority="67" w:semiHidden="0" w:name="Medium Grid 1"/>
-    <w:lsdException w:unhideWhenUsed="0" w:uiPriority="68" w:semiHidden="0" w:name="Medium Grid 2"/>
-    <w:lsdException w:unhideWhenUsed="0" w:uiPriority="69" w:semiHidden="0" w:name="Medium Grid 3"/>
-    <w:lsdException w:unhideWhenUsed="0" w:uiPriority="70" w:semiHidden="0" w:name="Dark List"/>
-    <w:lsdException w:unhideWhenUsed="0" w:uiPriority="71" w:semiHidden="0" w:name="Colorful Shading"/>
-    <w:lsdException w:unhideWhenUsed="0" w:uiPriority="72" w:semiHidden="0" w:name="Colorful List"/>
-    <w:lsdException w:unhideWhenUsed="0" w:uiPriority="73" w:semiHidden="0" w:name="Colorful Grid"/>
-    <w:lsdException w:unhideWhenUsed="0" w:uiPriority="60" w:semiHidden="0" w:name="Light Shading Accent 1"/>
-    <w:lsdException w:unhideWhenUsed="0" w:uiPriority="61" w:semiHidden="0" w:name="Light List Accent 1"/>
-    <w:lsdException w:unhideWhenUsed="0" w:uiPriority="62" w:semiHidden="0" w:name="Light Grid Accent 1"/>
-    <w:lsdException w:unhideWhenUsed="0" w:uiPriority="63" w:semiHidden="0" w:name="Medium Shading 1 Accent 1"/>
-    <w:lsdException w:unhideWhenUsed="0" w:uiPriority="64" w:semiHidden="0" w:name="Medium Shading 2 Accent 1"/>
-    <w:lsdException w:unhideWhenUsed="0" w:uiPriority="65" w:semiHidden="0" w:name="Medium List 1 Accent 1"/>
-    <w:lsdException w:qFormat="1" w:unhideWhenUsed="0" w:uiPriority="34" w:semiHidden="0" w:name="List Paragraph"/>
-    <w:lsdException w:unhideWhenUsed="0" w:uiPriority="66" w:semiHidden="0" w:name="Medium List 2 Accent 1"/>
-    <w:lsdException w:unhideWhenUsed="0" w:uiPriority="67" w:semiHidden="0" w:name="Medium Grid 1 Accent 1"/>
-    <w:lsdException w:unhideWhenUsed="0" w:uiPriority="68" w:semiHidden="0" w:name="Medium Grid 2 Accent 1"/>
-    <w:lsdException w:unhideWhenUsed="0" w:uiPriority="69" w:semiHidden="0" w:name="Medium Grid 3 Accent 1"/>
-    <w:lsdException w:unhideWhenUsed="0" w:uiPriority="70" w:semiHidden="0" w:name="Dark List Accent 1"/>
-    <w:lsdException w:unhideWhenUsed="0" w:uiPriority="71" w:semiHidden="0" w:name="Colorful Shading Accent 1"/>
-    <w:lsdException w:unhideWhenUsed="0" w:uiPriority="72" w:semiHidden="0" w:name="Colorful List Accent 1"/>
-    <w:lsdException w:unhideWhenUsed="0" w:uiPriority="73" w:semiHidden="0" w:name="Colorful Grid Accent 1"/>
-    <w:lsdException w:unhideWhenUsed="0" w:uiPriority="60" w:semiHidden="0" w:name="Light Shading Accent 2"/>
-    <w:lsdException w:unhideWhenUsed="0" w:uiPriority="61" w:semiHidden="0" w:name="Light List Accent 2"/>
-    <w:lsdException w:unhideWhenUsed="0" w:uiPriority="62" w:semiHidden="0" w:name="Light Grid Accent 2"/>
-    <w:lsdException w:unhideWhenUsed="0" w:uiPriority="63" w:semiHidden="0" w:name="Medium Shading 1 Accent 2"/>
-    <w:lsdException w:unhideWhenUsed="0" w:uiPriority="64" w:semiHidden="0" w:name="Medium Shading 2 Accent 2"/>
-    <w:lsdException w:unhideWhenUsed="0" w:uiPriority="65" w:semiHidden="0" w:name="Medium List 1 Accent 2"/>
-    <w:lsdException w:unhideWhenUsed="0" w:uiPriority="66" w:semiHidden="0" w:name="Medium List 2 Accent 2"/>
-    <w:lsdException w:unhideWhenUsed="0" w:uiPriority="67" w:semiHidden="0" w:name="Medium Grid 1 Accent 2"/>
-    <w:lsdException w:unhideWhenUsed="0" w:uiPriority="68" w:semiHidden="0" w:name="Medium Grid 2 Accent 2"/>
-    <w:lsdException w:unhideWhenUsed="0" w:uiPriority="69" w:semiHidden="0" w:name="Medium Grid 3 Accent 2"/>
-    <w:lsdException w:unhideWhenUsed="0" w:uiPriority="70" w:semiHidden="0" w:name="Dark List Accent 2"/>
-    <w:lsdException w:unhideWhenUsed="0" w:uiPriority="71" w:semiHidden="0" w:name="Colorful Shading Accent 2"/>
-    <w:lsdException w:unhideWhenUsed="0" w:uiPriority="72" w:semiHidden="0" w:name="Colorful List Accent 2"/>
-    <w:lsdException w:unhideWhenUsed="0" w:uiPriority="73" w:semiHidden="0" w:name="Colorful Grid Accent 2"/>
-    <w:lsdException w:unhideWhenUsed="0" w:uiPriority="60" w:semiHidden="0" w:name="Light Shading Accent 3"/>
-    <w:lsdException w:unhideWhenUsed="0" w:uiPriority="61" w:semiHidden="0" w:name="Light List Accent 3"/>
-    <w:lsdException w:unhideWhenUsed="0" w:uiPriority="62" w:semiHidden="0" w:name="Light Grid Accent 3"/>
-    <w:lsdException w:unhideWhenUsed="0" w:uiPriority="63" w:semiHidden="0" w:name="Medium Shading 1 Accent 3"/>
-    <w:lsdException w:unhideWhenUsed="0" w:uiPriority="64" w:semiHidden="0" w:name="Medium Shading 2 Accent 3"/>
-    <w:lsdException w:unhideWhenUsed="0" w:uiPriority="65" w:semiHidden="0" w:name="Medium List 1 Accent 3"/>
-    <w:lsdException w:unhideWhenUsed="0" w:uiPriority="66" w:semiHidden="0" w:name="Medium List 2 Accent 3"/>
-    <w:lsdException w:unhideWhenUsed="0" w:uiPriority="67" w:semiHidden="0" w:name="Medium Grid 1 Accent 3"/>
-    <w:lsdException w:unhideWhenUsed="0" w:uiPriority="68" w:semiHidden="0" w:name="Medium Grid 2 Accent 3"/>
-    <w:lsdException w:unhideWhenUsed="0" w:uiPriority="69" w:semiHidden="0" w:name="Medium Grid 3 Accent 3"/>
-    <w:lsdException w:unhideWhenUsed="0" w:uiPriority="70" w:semiHidden="0" w:name="Dark List Accent 3"/>
-    <w:lsdException w:unhideWhenUsed="0" w:uiPriority="71" w:semiHidden="0" w:name="Colorful Shading Accent 3"/>
-    <w:lsdException w:unhideWhenUsed="0" w:uiPriority="72" w:semiHidden="0" w:name="Colorful List Accent 3"/>
-    <w:lsdException w:unhideWhenUsed="0" w:uiPriority="73" w:semiHidden="0" w:name="Colorful Grid Accent 3"/>
-    <w:lsdException w:unhideWhenUsed="0" w:uiPriority="60" w:semiHidden="0" w:name="Light Shading Accent 4"/>
-    <w:lsdException w:unhideWhenUsed="0" w:uiPriority="61" w:semiHidden="0" w:name="Light List Accent 4"/>
-    <w:lsdException w:unhideWhenUsed="0" w:uiPriority="62" w:semiHidden="0" w:name="Light Grid Accent 4"/>
-    <w:lsdException w:unhideWhenUsed="0" w:uiPriority="63" w:semiHidden="0" w:name="Medium Shading 1 Accent 4"/>
-    <w:lsdException w:unhideWhenUsed="0" w:uiPriority="64" w:semiHidden="0" w:name="Medium Shading 2 Accent 4"/>
-    <w:lsdException w:unhideWhenUsed="0" w:uiPriority="65" w:semiHidden="0" w:name="Medium List 1 Accent 4"/>
-    <w:lsdException w:unhideWhenUsed="0" w:uiPriority="66" w:semiHidden="0" w:name="Medium List 2 Accent 4"/>
-    <w:lsdException w:unhideWhenUsed="0" w:uiPriority="67" w:semiHidden="0" w:name="Medium Grid 1 Accent 4"/>
-    <w:lsdException w:unhideWhenUsed="0" w:uiPriority="68" w:semiHidden="0" w:name="Medium Grid 2 Accent 4"/>
-    <w:lsdException w:unhideWhenUsed="0" w:uiPriority="69" w:semiHidden="0" w:name="Medium Grid 3 Accent 4"/>
-    <w:lsdException w:unhideWhenUsed="0" w:uiPriority="70" w:semiHidden="0" w:name="Dark List Accent 4"/>
-    <w:lsdException w:unhideWhenUsed="0" w:uiPriority="71" w:semiHidden="0" w:name="Colorful Shading Accent 4"/>
-    <w:lsdException w:unhideWhenUsed="0" w:uiPriority="72" w:semiHidden="0" w:name="Colorful List Accent 4"/>
-    <w:lsdException w:unhideWhenUsed="0" w:uiPriority="73" w:semiHidden="0" w:name="Colorful Grid Accent 4"/>
-    <w:lsdException w:unhideWhenUsed="0" w:uiPriority="60" w:semiHidden="0" w:name="Light Shading Accent 5"/>
-    <w:lsdException w:unhideWhenUsed="0" w:uiPriority="61" w:semiHidden="0" w:name="Light List Accent 5"/>
-    <w:lsdException w:unhideWhenUsed="0" w:uiPriority="62" w:semiHidden="0" w:name="Light Grid Accent 5"/>
-    <w:lsdException w:unhideWhenUsed="0" w:uiPriority="63" w:semiHidden="0" w:name="Medium Shading 1 Accent 5"/>
-    <w:lsdException w:unhideWhenUsed="0" w:uiPriority="64" w:semiHidden="0" w:name="Medium Shading 2 Accent 5"/>
-    <w:lsdException w:unhideWhenUsed="0" w:uiPriority="65" w:semiHidden="0" w:name="Medium List 1 Accent 5"/>
-    <w:lsdException w:unhideWhenUsed="0" w:uiPriority="66" w:semiHidden="0" w:name="Medium List 2 Accent 5"/>
-    <w:lsdException w:unhideWhenUsed="0" w:uiPriority="67" w:semiHidden="0" w:name="Medium Grid 1 Accent 5"/>
-    <w:lsdException w:unhideWhenUsed="0" w:uiPriority="68" w:semiHidden="0" w:name="Medium Grid 2 Accent 5"/>
-    <w:lsdException w:unhideWhenUsed="0" w:uiPriority="69" w:semiHidden="0" w:name="Medium Grid 3 Accent 5"/>
-    <w:lsdException w:unhideWhenUsed="0" w:uiPriority="70" w:semiHidden="0" w:name="Dark List Accent 5"/>
-    <w:lsdException w:unhideWhenUsed="0" w:uiPriority="71" w:semiHidden="0" w:name="Colorful Shading Accent 5"/>
-    <w:lsdException w:unhideWhenUsed="0" w:uiPriority="72" w:semiHidden="0" w:name="Colorful List Accent 5"/>
-    <w:lsdException w:unhideWhenUsed="0" w:uiPriority="73" w:semiHidden="0" w:name="Colorful Grid Accent 5"/>
-    <w:lsdException w:unhideWhenUsed="0" w:uiPriority="60" w:semiHidden="0" w:name="Light Shading Accent 6"/>
-    <w:lsdException w:unhideWhenUsed="0" w:uiPriority="61" w:semiHidden="0" w:name="Light List Accent 6"/>
-    <w:lsdException w:unhideWhenUsed="0" w:uiPriority="62" w:semiHidden="0" w:name="Light Grid Accent 6"/>
-    <w:lsdException w:unhideWhenUsed="0" w:uiPriority="63" w:semiHidden="0" w:name="Medium Shading 1 Accent 6"/>
-    <w:lsdException w:unhideWhenUsed="0" w:uiPriority="64" w:semiHidden="0" w:name="Medium Shading 2 Accent 6"/>
-    <w:lsdException w:unhideWhenUsed="0" w:uiPriority="65" w:semiHidden="0" w:name="Medium List 1 Accent 6"/>
-    <w:lsdException w:unhideWhenUsed="0" w:uiPriority="66" w:semiHidden="0" w:name="Medium List 2 Accent 6"/>
-    <w:lsdException w:unhideWhenUsed="0" w:uiPriority="67" w:semiHidden="0" w:name="Medium Grid 1 Accent 6"/>
-    <w:lsdException w:unhideWhenUsed="0" w:uiPriority="68" w:semiHidden="0" w:name="Medium Grid 2 Accent 6"/>
-    <w:lsdException w:unhideWhenUsed="0" w:uiPriority="69" w:semiHidden="0" w:name="Medium Grid 3 Accent 6"/>
-    <w:lsdException w:unhideWhenUsed="0" w:uiPriority="70" w:semiHidden="0" w:name="Dark List Accent 6"/>
-    <w:lsdException w:unhideWhenUsed="0" w:uiPriority="71" w:semiHidden="0" w:name="Colorful Shading Accent 6"/>
-    <w:lsdException w:unhideWhenUsed="0" w:uiPriority="72" w:semiHidden="0" w:name="Colorful List Accent 6"/>
-    <w:lsdException w:unhideWhenUsed="0" w:uiPriority="73" w:semiHidden="0" w:name="Colorful Grid Accent 6"/>
+  <w:latentStyles w:defLockedState="0" w:defUIPriority="99" w:defSemiHidden="0" w:defUnhideWhenUsed="0" w:defQFormat="0" w:count="376">
+    <w:lsdException w:name="Normal" w:uiPriority="0" w:qFormat="1"/>
+    <w:lsdException w:name="heading 1" w:uiPriority="9" w:qFormat="1"/>
+    <w:lsdException w:name="heading 2" w:uiPriority="9" w:unhideWhenUsed="1" w:qFormat="1"/>
+    <w:lsdException w:name="heading 3" w:semiHidden="1" w:uiPriority="9" w:unhideWhenUsed="1" w:qFormat="1"/>
+    <w:lsdException w:name="heading 4" w:semiHidden="1" w:uiPriority="9" w:unhideWhenUsed="1" w:qFormat="1"/>
+    <w:lsdException w:name="heading 5" w:semiHidden="1" w:uiPriority="9" w:unhideWhenUsed="1" w:qFormat="1"/>
+    <w:lsdException w:name="heading 6" w:semiHidden="1" w:uiPriority="9" w:unhideWhenUsed="1" w:qFormat="1"/>
+    <w:lsdException w:name="heading 7" w:semiHidden="1" w:uiPriority="9" w:unhideWhenUsed="1" w:qFormat="1"/>
+    <w:lsdException w:name="heading 8" w:semiHidden="1" w:uiPriority="9" w:unhideWhenUsed="1" w:qFormat="1"/>
+    <w:lsdException w:name="heading 9" w:semiHidden="1" w:uiPriority="9" w:unhideWhenUsed="1" w:qFormat="1"/>
+    <w:lsdException w:name="index 1" w:semiHidden="1" w:unhideWhenUsed="1"/>
+    <w:lsdException w:name="index 2" w:semiHidden="1" w:unhideWhenUsed="1"/>
+    <w:lsdException w:name="index 3" w:semiHidden="1" w:unhideWhenUsed="1"/>
+    <w:lsdException w:name="index 4" w:semiHidden="1" w:unhideWhenUsed="1"/>
+    <w:lsdException w:name="index 5" w:semiHidden="1" w:unhideWhenUsed="1"/>
+    <w:lsdException w:name="index 6" w:semiHidden="1" w:unhideWhenUsed="1"/>
+    <w:lsdException w:name="index 7" w:semiHidden="1" w:unhideWhenUsed="1"/>
+    <w:lsdException w:name="index 8" w:semiHidden="1" w:unhideWhenUsed="1"/>
+    <w:lsdException w:name="index 9" w:semiHidden="1" w:unhideWhenUsed="1"/>
+    <w:lsdException w:name="toc 1" w:semiHidden="1" w:uiPriority="39" w:unhideWhenUsed="1"/>
+    <w:lsdException w:name="toc 2" w:semiHidden="1" w:uiPriority="39" w:unhideWhenUsed="1"/>
+    <w:lsdException w:name="toc 3" w:semiHidden="1" w:uiPriority="39" w:unhideWhenUsed="1"/>
+    <w:lsdException w:name="toc 4" w:semiHidden="1" w:uiPriority="39" w:unhideWhenUsed="1"/>
+    <w:lsdException w:name="toc 5" w:semiHidden="1" w:uiPriority="39" w:unhideWhenUsed="1"/>
+    <w:lsdException w:name="toc 6" w:semiHidden="1" w:uiPriority="39" w:unhideWhenUsed="1"/>
+    <w:lsdException w:name="toc 7" w:semiHidden="1" w:uiPriority="39" w:unhideWhenUsed="1"/>
+    <w:lsdException w:name="toc 8" w:semiHidden="1" w:uiPriority="39" w:unhideWhenUsed="1"/>
+    <w:lsdException w:name="toc 9" w:semiHidden="1" w:uiPriority="39" w:unhideWhenUsed="1"/>
+    <w:lsdException w:name="Normal Indent" w:semiHidden="1" w:unhideWhenUsed="1"/>
+    <w:lsdException w:name="footnote text" w:semiHidden="1" w:unhideWhenUsed="1"/>
+    <w:lsdException w:name="annotation text" w:semiHidden="1" w:unhideWhenUsed="1"/>
+    <w:lsdException w:name="header" w:semiHidden="1" w:unhideWhenUsed="1"/>
+    <w:lsdException w:name="footer" w:semiHidden="1" w:unhideWhenUsed="1"/>
+    <w:lsdException w:name="index heading" w:semiHidden="1" w:unhideWhenUsed="1"/>
+    <w:lsdException w:name="caption" w:semiHidden="1" w:uiPriority="35" w:unhideWhenUsed="1" w:qFormat="1"/>
+    <w:lsdException w:name="table of figures" w:semiHidden="1" w:unhideWhenUsed="1"/>
+    <w:lsdException w:name="envelope address" w:semiHidden="1" w:unhideWhenUsed="1"/>
+    <w:lsdException w:name="envelope return" w:semiHidden="1" w:unhideWhenUsed="1"/>
+    <w:lsdException w:name="footnote reference" w:semiHidden="1" w:unhideWhenUsed="1"/>
+    <w:lsdException w:name="annotation reference" w:semiHidden="1" w:unhideWhenUsed="1"/>
+    <w:lsdException w:name="line number" w:semiHidden="1" w:unhideWhenUsed="1"/>
+    <w:lsdException w:name="page number" w:semiHidden="1" w:unhideWhenUsed="1"/>
+    <w:lsdException w:name="endnote reference" w:semiHidden="1" w:unhideWhenUsed="1"/>
+    <w:lsdException w:name="endnote text" w:semiHidden="1" w:unhideWhenUsed="1"/>
+    <w:lsdException w:name="table of authorities" w:semiHidden="1" w:unhideWhenUsed="1"/>
+    <w:lsdException w:name="macro" w:semiHidden="1" w:unhideWhenUsed="1"/>
+    <w:lsdException w:name="toa heading" w:semiHidden="1" w:unhideWhenUsed="1"/>
+    <w:lsdException w:name="List" w:semiHidden="1" w:unhideWhenUsed="1"/>
+    <w:lsdException w:name="List Bullet" w:semiHidden="1" w:unhideWhenUsed="1"/>
+    <w:lsdException w:name="List Number" w:semiHidden="1" w:unhideWhenUsed="1"/>
+    <w:lsdException w:name="List 2" w:semiHidden="1" w:unhideWhenUsed="1"/>
+    <w:lsdException w:name="List 3" w:semiHidden="1" w:unhideWhenUsed="1"/>
+    <w:lsdException w:name="List 4" w:semiHidden="1" w:unhideWhenUsed="1"/>
+    <w:lsdException w:name="List 5" w:semiHidden="1" w:unhideWhenUsed="1"/>
+    <w:lsdException w:name="List Bullet 2" w:semiHidden="1" w:unhideWhenUsed="1"/>
+    <w:lsdException w:name="List Bullet 3" w:semiHidden="1" w:unhideWhenUsed="1"/>
+    <w:lsdException w:name="List Bullet 4" w:semiHidden="1" w:unhideWhenUsed="1"/>
+    <w:lsdException w:name="List Bullet 5" w:semiHidden="1" w:unhideWhenUsed="1"/>
+    <w:lsdException w:name="List Number 2" w:semiHidden="1" w:unhideWhenUsed="1"/>
+    <w:lsdException w:name="List Number 3" w:semiHidden="1" w:unhideWhenUsed="1"/>
+    <w:lsdException w:name="List Number 4" w:semiHidden="1" w:unhideWhenUsed="1"/>
+    <w:lsdException w:name="List Number 5" w:semiHidden="1" w:unhideWhenUsed="1"/>
+    <w:lsdException w:name="Title" w:uiPriority="10" w:qFormat="1"/>
+    <w:lsdException w:name="Closing" w:semiHidden="1" w:unhideWhenUsed="1"/>
+    <w:lsdException w:name="Signature" w:semiHidden="1" w:unhideWhenUsed="1"/>
+    <w:lsdException w:name="Default Paragraph Font" w:semiHidden="1" w:uiPriority="1" w:unhideWhenUsed="1" w:qFormat="1"/>
+    <w:lsdException w:name="Body Text" w:semiHidden="1" w:unhideWhenUsed="1"/>
+    <w:lsdException w:name="Body Text Indent" w:semiHidden="1" w:unhideWhenUsed="1"/>
+    <w:lsdException w:name="List Continue" w:semiHidden="1" w:unhideWhenUsed="1"/>
+    <w:lsdException w:name="List Continue 2" w:semiHidden="1" w:unhideWhenUsed="1"/>
+    <w:lsdException w:name="List Continue 3" w:semiHidden="1" w:unhideWhenUsed="1"/>
+    <w:lsdException w:name="List Continue 4" w:semiHidden="1" w:unhideWhenUsed="1"/>
+    <w:lsdException w:name="List Continue 5" w:semiHidden="1" w:unhideWhenUsed="1"/>
+    <w:lsdException w:name="Message Header" w:semiHidden="1" w:unhideWhenUsed="1"/>
+    <w:lsdException w:name="Subtitle" w:uiPriority="11" w:qFormat="1"/>
+    <w:lsdException w:name="Salutation" w:semiHidden="1" w:unhideWhenUsed="1"/>
+    <w:lsdException w:name="Date" w:semiHidden="1" w:unhideWhenUsed="1"/>
+    <w:lsdException w:name="Body Text First Indent" w:semiHidden="1" w:unhideWhenUsed="1"/>
+    <w:lsdException w:name="Body Text First Indent 2" w:semiHidden="1" w:unhideWhenUsed="1"/>
+    <w:lsdException w:name="Note Heading" w:semiHidden="1" w:unhideWhenUsed="1"/>
+    <w:lsdException w:name="Body Text 2" w:semiHidden="1" w:unhideWhenUsed="1"/>
+    <w:lsdException w:name="Body Text 3" w:semiHidden="1" w:unhideWhenUsed="1"/>
+    <w:lsdException w:name="Body Text Indent 2" w:semiHidden="1" w:unhideWhenUsed="1"/>
+    <w:lsdException w:name="Body Text Indent 3" w:semiHidden="1" w:unhideWhenUsed="1"/>
+    <w:lsdException w:name="Block Text" w:semiHidden="1" w:unhideWhenUsed="1"/>
+    <w:lsdException w:name="Hyperlink" w:semiHidden="1" w:unhideWhenUsed="1"/>
+    <w:lsdException w:name="FollowedHyperlink" w:semiHidden="1" w:unhideWhenUsed="1"/>
+    <w:lsdException w:name="Strong" w:uiPriority="22" w:qFormat="1"/>
+    <w:lsdException w:name="Emphasis" w:uiPriority="20" w:qFormat="1"/>
+    <w:lsdException w:name="Document Map" w:semiHidden="1" w:unhideWhenUsed="1"/>
+    <w:lsdException w:name="Plain Text" w:semiHidden="1" w:unhideWhenUsed="1"/>
+    <w:lsdException w:name="E-mail Signature" w:semiHidden="1" w:unhideWhenUsed="1"/>
+    <w:lsdException w:name="HTML Top of Form" w:semiHidden="1" w:unhideWhenUsed="1"/>
+    <w:lsdException w:name="HTML Bottom of Form" w:semiHidden="1" w:unhideWhenUsed="1"/>
+    <w:lsdException w:name="Normal (Web)" w:semiHidden="1" w:unhideWhenUsed="1"/>
+    <w:lsdException w:name="HTML Acronym" w:semiHidden="1" w:unhideWhenUsed="1"/>
+    <w:lsdException w:name="HTML Address" w:semiHidden="1" w:unhideWhenUsed="1"/>
+    <w:lsdException w:name="HTML Cite" w:semiHidden="1" w:unhideWhenUsed="1"/>
+    <w:lsdException w:name="HTML Code" w:semiHidden="1" w:unhideWhenUsed="1"/>
+    <w:lsdException w:name="HTML Definition" w:semiHidden="1" w:unhideWhenUsed="1"/>
+    <w:lsdException w:name="HTML Keyboard" w:semiHidden="1" w:unhideWhenUsed="1"/>
+    <w:lsdException w:name="HTML Preformatted" w:semiHidden="1" w:unhideWhenUsed="1"/>
+    <w:lsdException w:name="HTML Sample" w:semiHidden="1" w:unhideWhenUsed="1"/>
+    <w:lsdException w:name="HTML Typewriter" w:semiHidden="1" w:unhideWhenUsed="1"/>
+    <w:lsdException w:name="HTML Variable" w:semiHidden="1" w:unhideWhenUsed="1"/>
+    <w:lsdException w:name="Normal Table" w:semiHidden="1" w:unhideWhenUsed="1" w:qFormat="1"/>
+    <w:lsdException w:name="annotation subject" w:semiHidden="1" w:unhideWhenUsed="1"/>
+    <w:lsdException w:name="No List" w:semiHidden="1" w:unhideWhenUsed="1"/>
+    <w:lsdException w:name="Outline List 1" w:semiHidden="1" w:unhideWhenUsed="1"/>
+    <w:lsdException w:name="Outline List 2" w:semiHidden="1" w:unhideWhenUsed="1"/>
+    <w:lsdException w:name="Outline List 3" w:semiHidden="1" w:unhideWhenUsed="1"/>
+    <w:lsdException w:name="Table Simple 1" w:semiHidden="1" w:unhideWhenUsed="1"/>
+    <w:lsdException w:name="Table Simple 2" w:semiHidden="1" w:unhideWhenUsed="1"/>
+    <w:lsdException w:name="Table Simple 3" w:semiHidden="1" w:unhideWhenUsed="1"/>
+    <w:lsdException w:name="Table Classic 1" w:semiHidden="1" w:unhideWhenUsed="1"/>
+    <w:lsdException w:name="Table Classic 2" w:semiHidden="1" w:unhideWhenUsed="1"/>
+    <w:lsdException w:name="Table Classic 3" w:semiHidden="1" w:unhideWhenUsed="1"/>
+    <w:lsdException w:name="Table Classic 4" w:semiHidden="1" w:unhideWhenUsed="1"/>
+    <w:lsdException w:name="Table Colorful 1" w:semiHidden="1" w:unhideWhenUsed="1"/>
+    <w:lsdException w:name="Table Colorful 2" w:semiHidden="1" w:unhideWhenUsed="1"/>
+    <w:lsdException w:name="Table Colorful 3" w:semiHidden="1" w:unhideWhenUsed="1"/>
+    <w:lsdException w:name="Table Columns 1" w:semiHidden="1" w:unhideWhenUsed="1"/>
+    <w:lsdException w:name="Table Columns 2" w:semiHidden="1" w:unhideWhenUsed="1"/>
+    <w:lsdException w:name="Table Columns 3" w:semiHidden="1" w:unhideWhenUsed="1"/>
+    <w:lsdException w:name="Table Columns 4" w:semiHidden="1" w:unhideWhenUsed="1"/>
+    <w:lsdException w:name="Table Columns 5" w:semiHidden="1" w:unhideWhenUsed="1"/>
+    <w:lsdException w:name="Table Grid 1" w:semiHidden="1" w:unhideWhenUsed="1"/>
+    <w:lsdException w:name="Table Grid 2" w:semiHidden="1" w:unhideWhenUsed="1"/>
+    <w:lsdException w:name="Table Grid 3" w:semiHidden="1" w:unhideWhenUsed="1"/>
+    <w:lsdException w:name="Table Grid 4" w:semiHidden="1" w:unhideWhenUsed="1"/>
+    <w:lsdException w:name="Table Grid 5" w:semiHidden="1" w:unhideWhenUsed="1"/>
+    <w:lsdException w:name="Table Grid 6" w:semiHidden="1" w:unhideWhenUsed="1"/>
+    <w:lsdException w:name="Table Grid 7" w:semiHidden="1" w:unhideWhenUsed="1"/>
+    <w:lsdException w:name="Table Grid 8" w:semiHidden="1" w:unhideWhenUsed="1"/>
+    <w:lsdException w:name="Table List 1" w:semiHidden="1" w:unhideWhenUsed="1"/>
+    <w:lsdException w:name="Table List 2" w:semiHidden="1" w:unhideWhenUsed="1"/>
+    <w:lsdException w:name="Table List 3" w:semiHidden="1" w:unhideWhenUsed="1"/>
+    <w:lsdException w:name="Table List 4" w:semiHidden="1" w:unhideWhenUsed="1"/>
+    <w:lsdException w:name="Table List 5" w:semiHidden="1" w:unhideWhenUsed="1"/>
+    <w:lsdException w:name="Table List 6" w:semiHidden="1" w:unhideWhenUsed="1"/>
+    <w:lsdException w:name="Table List 7" w:semiHidden="1" w:unhideWhenUsed="1"/>
+    <w:lsdException w:name="Table List 8" w:semiHidden="1" w:unhideWhenUsed="1"/>
+    <w:lsdException w:name="Table 3D effects 1" w:semiHidden="1" w:unhideWhenUsed="1"/>
+    <w:lsdException w:name="Table 3D effects 2" w:semiHidden="1" w:unhideWhenUsed="1"/>
+    <w:lsdException w:name="Table 3D effects 3" w:semiHidden="1" w:unhideWhenUsed="1"/>
+    <w:lsdException w:name="Table Contemporary" w:semiHidden="1" w:unhideWhenUsed="1"/>
+    <w:lsdException w:name="Table Elegant" w:semiHidden="1" w:unhideWhenUsed="1"/>
+    <w:lsdException w:name="Table Professional" w:semiHidden="1" w:unhideWhenUsed="1"/>
+    <w:lsdException w:name="Table Subtle 1" w:semiHidden="1" w:unhideWhenUsed="1"/>
+    <w:lsdException w:name="Table Subtle 2" w:semiHidden="1" w:unhideWhenUsed="1"/>
+    <w:lsdException w:name="Table Web 1" w:semiHidden="1" w:unhideWhenUsed="1"/>
+    <w:lsdException w:name="Table Web 2" w:semiHidden="1" w:unhideWhenUsed="1"/>
+    <w:lsdException w:name="Table Web 3" w:semiHidden="1" w:unhideWhenUsed="1"/>
+    <w:lsdException w:name="Balloon Text" w:semiHidden="1" w:unhideWhenUsed="1"/>
+    <w:lsdException w:name="Table Grid" w:uiPriority="39"/>
+    <w:lsdException w:name="Table Theme" w:semiHidden="1" w:unhideWhenUsed="1"/>
+    <w:lsdException w:name="Placeholder Text" w:semiHidden="1"/>
+    <w:lsdException w:name="No Spacing" w:semiHidden="1" w:unhideWhenUsed="1"/>
+    <w:lsdException w:name="Light Shading" w:uiPriority="60"/>
+    <w:lsdException w:name="Light List" w:uiPriority="61"/>
+    <w:lsdException w:name="Light Grid" w:uiPriority="62"/>
+    <w:lsdException w:name="Medium Shading 1" w:uiPriority="63"/>
+    <w:lsdException w:name="Medium Shading 2" w:uiPriority="64"/>
+    <w:lsdException w:name="Medium List 1" w:uiPriority="65"/>
+    <w:lsdException w:name="Medium List 2" w:uiPriority="66"/>
+    <w:lsdException w:name="Medium Grid 1" w:uiPriority="67"/>
+    <w:lsdException w:name="Medium Grid 2" w:uiPriority="68"/>
+    <w:lsdException w:name="Medium Grid 3" w:uiPriority="69"/>
+    <w:lsdException w:name="Dark List" w:uiPriority="70"/>
+    <w:lsdException w:name="Colorful Shading" w:uiPriority="71"/>
+    <w:lsdException w:name="Colorful List" w:uiPriority="72"/>
+    <w:lsdException w:name="Colorful Grid" w:uiPriority="73"/>
+    <w:lsdException w:name="Light Shading Accent 1" w:uiPriority="60"/>
+    <w:lsdException w:name="Light List Accent 1" w:uiPriority="61"/>
+    <w:lsdException w:name="Light Grid Accent 1" w:uiPriority="62"/>
+    <w:lsdException w:name="Medium Shading 1 Accent 1" w:uiPriority="63"/>
+    <w:lsdException w:name="Medium Shading 2 Accent 1" w:uiPriority="64"/>
+    <w:lsdException w:name="Medium List 1 Accent 1" w:uiPriority="65"/>
+    <w:lsdException w:name="Revision" w:semiHidden="1" w:unhideWhenUsed="1"/>
+    <w:lsdException w:name="List Paragraph" w:uiPriority="34" w:qFormat="1"/>
+    <w:lsdException w:name="Quote" w:semiHidden="1" w:unhideWhenUsed="1"/>
+    <w:lsdException w:name="Intense Quote" w:semiHidden="1" w:unhideWhenUsed="1"/>
+    <w:lsdException w:name="Medium List 2 Accent 1" w:uiPriority="66"/>
+    <w:lsdException w:name="Medium Grid 1 Accent 1" w:uiPriority="67"/>
+    <w:lsdException w:name="Medium Grid 2 Accent 1" w:uiPriority="68"/>
+    <w:lsdException w:name="Medium Grid 3 Accent 1" w:uiPriority="69"/>
+    <w:lsdException w:name="Dark List Accent 1" w:uiPriority="70"/>
+    <w:lsdException w:name="Colorful Shading Accent 1" w:uiPriority="71"/>
+    <w:lsdException w:name="Colorful List Accent 1" w:uiPriority="72"/>
+    <w:lsdException w:name="Colorful Grid Accent 1" w:uiPriority="73"/>
+    <w:lsdException w:name="Light Shading Accent 2" w:uiPriority="60"/>
+    <w:lsdException w:name="Light List Accent 2" w:uiPriority="61"/>
+    <w:lsdException w:name="Light Grid Accent 2" w:uiPriority="62"/>
+    <w:lsdException w:name="Medium Shading 1 Accent 2" w:uiPriority="63"/>
+    <w:lsdException w:name="Medium Shading 2 Accent 2" w:uiPriority="64"/>
+    <w:lsdException w:name="Medium List 1 Accent 2" w:uiPriority="65"/>
+    <w:lsdException w:name="Medium List 2 Accent 2" w:uiPriority="66"/>
+    <w:lsdException w:name="Medium Grid 1 Accent 2" w:uiPriority="67"/>
+    <w:lsdException w:name="Medium Grid 2 Accent 2" w:uiPriority="68"/>
+    <w:lsdException w:name="Medium Grid 3 Accent 2" w:uiPriority="69"/>
+    <w:lsdException w:name="Dark List Accent 2" w:uiPriority="70"/>
+    <w:lsdException w:name="Colorful Shading Accent 2" w:uiPriority="71"/>
+    <w:lsdException w:name="Colorful List Accent 2" w:uiPriority="72"/>
+    <w:lsdException w:name="Colorful Grid Accent 2" w:uiPriority="73"/>
+    <w:lsdException w:name="Light Shading Accent 3" w:uiPriority="60"/>
+    <w:lsdException w:name="Light List Accent 3" w:uiPriority="61"/>
+    <w:lsdException w:name="Light Grid Accent 3" w:uiPriority="62"/>
+    <w:lsdException w:name="Medium Shading 1 Accent 3" w:uiPriority="63"/>
+    <w:lsdException w:name="Medium Shading 2 Accent 3" w:uiPriority="64"/>
+    <w:lsdException w:name="Medium List 1 Accent 3" w:uiPriority="65"/>
+    <w:lsdException w:name="Medium List 2 Accent 3" w:uiPriority="66"/>
+    <w:lsdException w:name="Medium Grid 1 Accent 3" w:uiPriority="67"/>
+    <w:lsdException w:name="Medium Grid 2 Accent 3" w:uiPriority="68"/>
+    <w:lsdException w:name="Medium Grid 3 Accent 3" w:uiPriority="69"/>
+    <w:lsdException w:name="Dark List Accent 3" w:uiPriority="70"/>
+    <w:lsdException w:name="Colorful Shading Accent 3" w:uiPriority="71"/>
+    <w:lsdException w:name="Colorful List Accent 3" w:uiPriority="72"/>
+    <w:lsdException w:name="Colorful Grid Accent 3" w:uiPriority="73"/>
+    <w:lsdException w:name="Light Shading Accent 4" w:uiPriority="60"/>
+    <w:lsdException w:name="Light List Accent 4" w:uiPriority="61"/>
+    <w:lsdException w:name="Light Grid Accent 4" w:uiPriority="62"/>
+    <w:lsdException w:name="Medium Shading 1 Accent 4" w:uiPriority="63"/>
+    <w:lsdException w:name="Medium Shading 2 Accent 4" w:uiPriority="64"/>
+    <w:lsdException w:name="Medium List 1 Accent 4" w:uiPriority="65"/>
+    <w:lsdException w:name="Medium List 2 Accent 4" w:uiPriority="66"/>
+    <w:lsdException w:name="Medium Grid 1 Accent 4" w:uiPriority="67"/>
+    <w:lsdException w:name="Medium Grid 2 Accent 4" w:uiPriority="68"/>
+    <w:lsdException w:name="Medium Grid 3 Accent 4" w:uiPriority="69"/>
+    <w:lsdException w:name="Dark List Accent 4" w:uiPriority="70"/>
+    <w:lsdException w:name="Colorful Shading Accent 4" w:uiPriority="71"/>
+    <w:lsdException w:name="Colorful List Accent 4" w:uiPriority="72"/>
+    <w:lsdException w:name="Colorful Grid Accent 4" w:uiPriority="73"/>
+    <w:lsdException w:name="Light Shading Accent 5" w:uiPriority="60"/>
+    <w:lsdException w:name="Light List Accent 5" w:uiPriority="61"/>
+    <w:lsdException w:name="Light Grid Accent 5" w:uiPriority="62"/>
+    <w:lsdException w:name="Medium Shading 1 Accent 5" w:uiPriority="63"/>
+    <w:lsdException w:name="Medium Shading 2 Accent 5" w:uiPriority="64"/>
+    <w:lsdException w:name="Medium List 1 Accent 5" w:uiPriority="65"/>
+    <w:lsdException w:name="Medium List 2 Accent 5" w:uiPriority="66"/>
+    <w:lsdException w:name="Medium Grid 1 Accent 5" w:uiPriority="67"/>
+    <w:lsdException w:name="Medium Grid 2 Accent 5" w:uiPriority="68"/>
+    <w:lsdException w:name="Medium Grid 3 Accent 5" w:uiPriority="69"/>
+    <w:lsdException w:name="Dark List Accent 5" w:uiPriority="70"/>
+    <w:lsdException w:name="Colorful Shading Accent 5" w:uiPriority="71"/>
+    <w:lsdException w:name="Colorful List Accent 5" w:uiPriority="72"/>
+    <w:lsdException w:name="Colorful Grid Accent 5" w:uiPriority="73"/>
+    <w:lsdException w:name="Light Shading Accent 6" w:uiPriority="60"/>
+    <w:lsdException w:name="Light List Accent 6" w:uiPriority="61"/>
+    <w:lsdException w:name="Light Grid Accent 6" w:uiPriority="62"/>
+    <w:lsdException w:name="Medium Shading 1 Accent 6" w:uiPriority="63"/>
+    <w:lsdException w:name="Medium Shading 2 Accent 6" w:uiPriority="64"/>
+    <w:lsdException w:name="Medium List 1 Accent 6" w:uiPriority="65"/>
+    <w:lsdException w:name="Medium List 2 Accent 6" w:uiPriority="66"/>
+    <w:lsdException w:name="Medium Grid 1 Accent 6" w:uiPriority="67"/>
+    <w:lsdException w:name="Medium Grid 2 Accent 6" w:uiPriority="68"/>
+    <w:lsdException w:name="Medium Grid 3 Accent 6" w:uiPriority="69"/>
+    <w:lsdException w:name="Dark List Accent 6" w:uiPriority="70"/>
+    <w:lsdException w:name="Colorful Shading Accent 6" w:uiPriority="71"/>
+    <w:lsdException w:name="Colorful List Accent 6" w:uiPriority="72"/>
+    <w:lsdException w:name="Colorful Grid Accent 6" w:uiPriority="73"/>
+    <w:lsdException w:name="Subtle Emphasis" w:uiPriority="19" w:qFormat="1"/>
+    <w:lsdException w:name="Intense Emphasis" w:uiPriority="21" w:qFormat="1"/>
+    <w:lsdException w:name="Subtle Reference" w:uiPriority="31" w:qFormat="1"/>
+    <w:lsdException w:name="Intense Reference" w:uiPriority="32" w:qFormat="1"/>
+    <w:lsdException w:name="Book Title" w:uiPriority="33" w:qFormat="1"/>
+    <w:lsdException w:name="Bibliography" w:semiHidden="1" w:uiPriority="37" w:unhideWhenUsed="1"/>
+    <w:lsdException w:name="TOC Heading" w:semiHidden="1" w:uiPriority="39" w:unhideWhenUsed="1" w:qFormat="1"/>
+    <w:lsdException w:name="Plain Table 1" w:uiPriority="41"/>
+    <w:lsdException w:name="Plain Table 2" w:uiPriority="42"/>
+    <w:lsdException w:name="Plain Table 3" w:uiPriority="43"/>
+    <w:lsdException w:name="Plain Table 4" w:uiPriority="44"/>
+    <w:lsdException w:name="Plain Table 5" w:uiPriority="45"/>
+    <w:lsdException w:name="Grid Table Light" w:uiPriority="40"/>
+    <w:lsdException w:name="Grid Table 1 Light" w:uiPriority="46"/>
+    <w:lsdException w:name="Grid Table 2" w:uiPriority="47"/>
+    <w:lsdException w:name="Grid Table 3" w:uiPriority="48"/>
+    <w:lsdException w:name="Grid Table 4" w:uiPriority="49"/>
+    <w:lsdException w:name="Grid Table 5 Dark" w:uiPriority="50"/>
+    <w:lsdException w:name="Grid Table 6 Colorful" w:uiPriority="51"/>
+    <w:lsdException w:name="Grid Table 7 Colorful" w:uiPriority="52"/>
+    <w:lsdException w:name="Grid Table 1 Light Accent 1" w:uiPriority="46"/>
+    <w:lsdException w:name="Grid Table 2 Accent 1" w:uiPriority="47"/>
+    <w:lsdException w:name="Grid Table 3 Accent 1" w:uiPriority="48"/>
+    <w:lsdException w:name="Grid Table 4 Accent 1" w:uiPriority="49"/>
+    <w:lsdException w:name="Grid Table 5 Dark Accent 1" w:uiPriority="50"/>
+    <w:lsdException w:name="Grid Table 6 Colorful Accent 1" w:uiPriority="51"/>
+    <w:lsdException w:name="Grid Table 7 Colorful Accent 1" w:uiPriority="52"/>
+    <w:lsdException w:name="Grid Table 1 Light Accent 2" w:uiPriority="46"/>
+    <w:lsdException w:name="Grid Table 2 Accent 2" w:uiPriority="47"/>
+    <w:lsdException w:name="Grid Table 3 Accent 2" w:uiPriority="48"/>
+    <w:lsdException w:name="Grid Table 4 Accent 2" w:uiPriority="49"/>
+    <w:lsdException w:name="Grid Table 5 Dark Accent 2" w:uiPriority="50"/>
+    <w:lsdException w:name="Grid Table 6 Colorful Accent 2" w:uiPriority="51"/>
+    <w:lsdException w:name="Grid Table 7 Colorful Accent 2" w:uiPriority="52"/>
+    <w:lsdException w:name="Grid Table 1 Light Accent 3" w:uiPriority="46"/>
+    <w:lsdException w:name="Grid Table 2 Accent 3" w:uiPriority="47"/>
+    <w:lsdException w:name="Grid Table 3 Accent 3" w:uiPriority="48"/>
+    <w:lsdException w:name="Grid Table 4 Accent 3" w:uiPriority="49"/>
+    <w:lsdException w:name="Grid Table 5 Dark Accent 3" w:uiPriority="50"/>
+    <w:lsdException w:name="Grid Table 6 Colorful Accent 3" w:uiPriority="51"/>
+    <w:lsdException w:name="Grid Table 7 Colorful Accent 3" w:uiPriority="52"/>
+    <w:lsdException w:name="Grid Table 1 Light Accent 4" w:uiPriority="46"/>
+    <w:lsdException w:name="Grid Table 2 Accent 4" w:uiPriority="47"/>
+    <w:lsdException w:name="Grid Table 3 Accent 4" w:uiPriority="48"/>
+    <w:lsdException w:name="Grid Table 4 Accent 4" w:uiPriority="49"/>
+    <w:lsdException w:name="Grid Table 5 Dark Accent 4" w:uiPriority="50"/>
+    <w:lsdException w:name="Grid Table 6 Colorful Accent 4" w:uiPriority="51"/>
+    <w:lsdException w:name="Grid Table 7 Colorful Accent 4" w:uiPriority="52"/>
+    <w:lsdException w:name="Grid Table 1 Light Accent 5" w:uiPriority="46"/>
+    <w:lsdException w:name="Grid Table 2 Accent 5" w:uiPriority="47"/>
+    <w:lsdException w:name="Grid Table 3 Accent 5" w:uiPriority="48"/>
+    <w:lsdException w:name="Grid Table 4 Accent 5" w:uiPriority="49"/>
+    <w:lsdException w:name="Grid Table 5 Dark Accent 5" w:uiPriority="50"/>
+    <w:lsdException w:name="Grid Table 6 Colorful Accent 5" w:uiPriority="51"/>
+    <w:lsdException w:name="Grid Table 7 Colorful Accent 5" w:uiPriority="52"/>
+    <w:lsdException w:name="Grid Table 1 Light Accent 6" w:uiPriority="46"/>
+    <w:lsdException w:name="Grid Table 2 Accent 6" w:uiPriority="47"/>
+    <w:lsdException w:name="Grid Table 3 Accent 6" w:uiPriority="48"/>
+    <w:lsdException w:name="Grid Table 4 Accent 6" w:uiPriority="49"/>
+    <w:lsdException w:name="Grid Table 5 Dark Accent 6" w:uiPriority="50"/>
+    <w:lsdException w:name="Grid Table 6 Colorful Accent 6" w:uiPriority="51"/>
+    <w:lsdException w:name="Grid Table 7 Colorful Accent 6" w:uiPriority="52"/>
+    <w:lsdException w:name="List Table 1 Light" w:uiPriority="46"/>
+    <w:lsdException w:name="List Table 2" w:uiPriority="47"/>
+    <w:lsdException w:name="List Table 3" w:uiPriority="48"/>
+    <w:lsdException w:name="List Table 4" w:uiPriority="49"/>
+    <w:lsdException w:name="List Table 5 Dark" w:uiPriority="50"/>
+    <w:lsdException w:name="List Table 6 Colorful" w:uiPriority="51"/>
+    <w:lsdException w:name="List Table 7 Colorful" w:uiPriority="52"/>
+    <w:lsdException w:name="List Table 1 Light Accent 1" w:uiPriority="46"/>
+    <w:lsdException w:name="List Table 2 Accent 1" w:uiPriority="47"/>
+    <w:lsdException w:name="List Table 3 Accent 1" w:uiPriority="48"/>
+    <w:lsdException w:name="List Table 4 Accent 1" w:uiPriority="49"/>
+    <w:lsdException w:name="List Table 5 Dark Accent 1" w:uiPriority="50"/>
+    <w:lsdException w:name="List Table 6 Colorful Accent 1" w:uiPriority="51"/>
+    <w:lsdException w:name="List Table 7 Colorful Accent 1" w:uiPriority="52"/>
+    <w:lsdException w:name="List Table 1 Light Accent 2" w:uiPriority="46"/>
+    <w:lsdException w:name="List Table 2 Accent 2" w:uiPriority="47"/>
+    <w:lsdException w:name="List Table 3 Accent 2" w:uiPriority="48"/>
+    <w:lsdException w:name="List Table 4 Accent 2" w:uiPriority="49"/>
+    <w:lsdException w:name="List Table 5 Dark Accent 2" w:uiPriority="50"/>
+    <w:lsdException w:name="List Table 6 Colorful Accent 2" w:uiPriority="51"/>
+    <w:lsdException w:name="List Table 7 Colorful Accent 2" w:uiPriority="52"/>
+    <w:lsdException w:name="List Table 1 Light Accent 3" w:uiPriority="46"/>
+    <w:lsdException w:name="List Table 2 Accent 3" w:uiPriority="47"/>
+    <w:lsdException w:name="List Table 3 Accent 3" w:uiPriority="48"/>
+    <w:lsdException w:name="List Table 4 Accent 3" w:uiPriority="49"/>
+    <w:lsdException w:name="List Table 5 Dark Accent 3" w:uiPriority="50"/>
+    <w:lsdException w:name="List Table 6 Colorful Accent 3" w:uiPriority="51"/>
+    <w:lsdException w:name="List Table 7 Colorful Accent 3" w:uiPriority="52"/>
+    <w:lsdException w:name="List Table 1 Light Accent 4" w:uiPriority="46"/>
+    <w:lsdException w:name="List Table 2 Accent 4" w:uiPriority="47"/>
+    <w:lsdException w:name="List Table 3 Accent 4" w:uiPriority="48"/>
+    <w:lsdException w:name="List Table 4 Accent 4" w:uiPriority="49"/>
+    <w:lsdException w:name="List Table 5 Dark Accent 4" w:uiPriority="50"/>
+    <w:lsdException w:name="List Table 6 Colorful Accent 4" w:uiPriority="51"/>
+    <w:lsdException w:name="List Table 7 Colorful Accent 4" w:uiPriority="52"/>
+    <w:lsdException w:name="List Table 1 Light Accent 5" w:uiPriority="46"/>
+    <w:lsdException w:name="List Table 2 Accent 5" w:uiPriority="47"/>
+    <w:lsdException w:name="List Table 3 Accent 5" w:uiPriority="48"/>
+    <w:lsdException w:name="List Table 4 Accent 5" w:uiPriority="49"/>
+    <w:lsdException w:name="List Table 5 Dark Accent 5" w:uiPriority="50"/>
+    <w:lsdException w:name="List Table 6 Colorful Accent 5" w:uiPriority="51"/>
+    <w:lsdException w:name="List Table 7 Colorful Accent 5" w:uiPriority="52"/>
+    <w:lsdException w:name="List Table 1 Light Accent 6" w:uiPriority="46"/>
+    <w:lsdException w:name="List Table 2 Accent 6" w:uiPriority="47"/>
+    <w:lsdException w:name="List Table 3 Accent 6" w:uiPriority="48"/>
+    <w:lsdException w:name="List Table 4 Accent 6" w:uiPriority="49"/>
+    <w:lsdException w:name="List Table 5 Dark Accent 6" w:uiPriority="50"/>
+    <w:lsdException w:name="List Table 6 Colorful Accent 6" w:uiPriority="51"/>
+    <w:lsdException w:name="List Table 7 Colorful Accent 6" w:uiPriority="52"/>
+    <w:lsdException w:name="Mention" w:semiHidden="1" w:unhideWhenUsed="1"/>
+    <w:lsdException w:name="Smart Hyperlink" w:semiHidden="1" w:unhideWhenUsed="1"/>
+    <w:lsdException w:name="Hashtag" w:semiHidden="1" w:unhideWhenUsed="1"/>
+    <w:lsdException w:name="Unresolved Mention" w:semiHidden="1" w:unhideWhenUsed="1"/>
+    <w:lsdException w:name="Smart Link" w:semiHidden="1" w:unhideWhenUsed="1"/>
   </w:latentStyles>
-  <w:style w:type="paragraph" w:default="1" w:styleId="1">
+  <w:style w:type="paragraph" w:default="1" w:styleId="Normal">
     <w:name w:val="Normal"/>
     <w:qFormat/>
-    <w:uiPriority w:val="0"/>
     <w:pPr>
       <w:spacing w:after="160" w:line="259" w:lineRule="auto"/>
     </w:pPr>
     <w:rPr>
-      <w:rFonts w:asciiTheme="minorHAnsi" w:hAnsiTheme="minorHAnsi" w:eastAsiaTheme="minorHAnsi" w:cstheme="minorBidi"/>
       <w:sz w:val="22"/>
       <w:szCs w:val="22"/>
-      <w:lang w:val="en-GB" w:eastAsia="en-US" w:bidi="ar-SA"/>
+      <w:lang w:eastAsia="en-US"/>
     </w:rPr>
   </w:style>
-  <w:style w:type="paragraph" w:styleId="2">
+  <w:style w:type="paragraph" w:styleId="Heading1">
     <w:name w:val="heading 1"/>
-    <w:basedOn w:val="1"/>
-    <w:next w:val="1"/>
-    <w:link w:val="9"/>
+    <w:basedOn w:val="Normal"/>
+    <w:next w:val="Normal"/>
+    <w:link w:val="Heading1Char"/>
     <w:autoRedefine/>
+    <w:uiPriority w:val="9"/>
     <w:qFormat/>
-    <w:uiPriority w:val="9"/>
     <w:pPr>
       <w:keepNext/>
       <w:keepLines/>
@@ -741,20 +901,20 @@
       <w:outlineLvl w:val="0"/>
     </w:pPr>
     <w:rPr>
-      <w:rFonts w:asciiTheme="majorHAnsi" w:hAnsiTheme="majorHAnsi" w:eastAsiaTheme="majorEastAsia" w:cstheme="majorBidi"/>
-      <w:color w:val="2F5597" w:themeColor="accent1" w:themeShade="BF"/>
+      <w:rFonts w:asciiTheme="majorHAnsi" w:eastAsiaTheme="majorEastAsia" w:hAnsiTheme="majorHAnsi" w:cstheme="majorBidi"/>
+      <w:color w:val="2F5496" w:themeColor="accent1" w:themeShade="BF"/>
       <w:sz w:val="32"/>
       <w:szCs w:val="32"/>
     </w:rPr>
   </w:style>
-  <w:style w:type="paragraph" w:styleId="3">
+  <w:style w:type="paragraph" w:styleId="Heading2">
     <w:name w:val="heading 2"/>
-    <w:basedOn w:val="1"/>
-    <w:next w:val="1"/>
-    <w:link w:val="7"/>
+    <w:basedOn w:val="Normal"/>
+    <w:next w:val="Normal"/>
+    <w:link w:val="Heading2Char"/>
+    <w:uiPriority w:val="9"/>
     <w:unhideWhenUsed/>
     <w:qFormat/>
-    <w:uiPriority w:val="9"/>
     <w:pPr>
       <w:keepNext/>
       <w:keepLines/>
@@ -762,28 +922,25 @@
       <w:outlineLvl w:val="1"/>
     </w:pPr>
     <w:rPr>
-      <w:rFonts w:asciiTheme="majorHAnsi" w:hAnsiTheme="majorHAnsi" w:eastAsiaTheme="majorEastAsia" w:cstheme="majorBidi"/>
-      <w:color w:val="2F5597" w:themeColor="accent1" w:themeShade="BF"/>
+      <w:rFonts w:asciiTheme="majorHAnsi" w:eastAsiaTheme="majorEastAsia" w:hAnsiTheme="majorHAnsi" w:cstheme="majorBidi"/>
+      <w:color w:val="2F5496" w:themeColor="accent1" w:themeShade="BF"/>
       <w:sz w:val="26"/>
       <w:szCs w:val="26"/>
     </w:rPr>
   </w:style>
-  <w:style w:type="character" w:default="1" w:styleId="6">
+  <w:style w:type="character" w:default="1" w:styleId="DefaultParagraphFont">
     <w:name w:val="Default Paragraph Font"/>
-    <w:autoRedefine/>
+    <w:uiPriority w:val="1"/>
     <w:semiHidden/>
     <w:unhideWhenUsed/>
-    <w:qFormat/>
-    <w:uiPriority w:val="1"/>
   </w:style>
-  <w:style w:type="table" w:default="1" w:styleId="5">
+  <w:style w:type="table" w:default="1" w:styleId="TableNormal">
     <w:name w:val="Normal Table"/>
-    <w:autoRedefine/>
+    <w:uiPriority w:val="99"/>
     <w:semiHidden/>
     <w:unhideWhenUsed/>
-    <w:qFormat/>
-    <w:uiPriority w:val="99"/>
     <w:tblPr>
+      <w:tblInd w:w="0" w:type="dxa"/>
       <w:tblCellMar>
         <w:top w:w="0" w:type="dxa"/>
         <w:left w:w="108" w:type="dxa"/>
@@ -792,81 +949,87 @@
       </w:tblCellMar>
     </w:tblPr>
   </w:style>
-  <w:style w:type="paragraph" w:styleId="4">
+  <w:style w:type="numbering" w:default="1" w:styleId="NoList">
+    <w:name w:val="No List"/>
+    <w:uiPriority w:val="99"/>
+    <w:semiHidden/>
+    <w:unhideWhenUsed/>
+  </w:style>
+  <w:style w:type="paragraph" w:styleId="Title">
     <w:name w:val="Title"/>
-    <w:basedOn w:val="1"/>
-    <w:next w:val="1"/>
-    <w:link w:val="8"/>
+    <w:basedOn w:val="Normal"/>
+    <w:next w:val="Normal"/>
+    <w:link w:val="TitleChar"/>
     <w:autoRedefine/>
+    <w:uiPriority w:val="10"/>
     <w:qFormat/>
-    <w:uiPriority w:val="10"/>
     <w:pPr>
       <w:spacing w:after="0" w:line="240" w:lineRule="auto"/>
       <w:contextualSpacing/>
     </w:pPr>
     <w:rPr>
-      <w:rFonts w:asciiTheme="majorHAnsi" w:hAnsiTheme="majorHAnsi" w:eastAsiaTheme="majorEastAsia" w:cstheme="majorBidi"/>
+      <w:rFonts w:asciiTheme="majorHAnsi" w:eastAsiaTheme="majorEastAsia" w:hAnsiTheme="majorHAnsi" w:cstheme="majorBidi"/>
       <w:spacing w:val="-10"/>
       <w:kern w:val="28"/>
       <w:sz w:val="56"/>
       <w:szCs w:val="56"/>
     </w:rPr>
   </w:style>
-  <w:style w:type="character" w:customStyle="1" w:styleId="7">
+  <w:style w:type="character" w:customStyle="1" w:styleId="Heading2Char">
     <w:name w:val="Heading 2 Char"/>
-    <w:basedOn w:val="6"/>
-    <w:link w:val="3"/>
+    <w:basedOn w:val="DefaultParagraphFont"/>
+    <w:link w:val="Heading2"/>
     <w:uiPriority w:val="9"/>
     <w:rPr>
-      <w:rFonts w:asciiTheme="majorHAnsi" w:hAnsiTheme="majorHAnsi" w:eastAsiaTheme="majorEastAsia" w:cstheme="majorBidi"/>
-      <w:color w:val="2F5597" w:themeColor="accent1" w:themeShade="BF"/>
+      <w:rFonts w:asciiTheme="majorHAnsi" w:eastAsiaTheme="majorEastAsia" w:hAnsiTheme="majorHAnsi" w:cstheme="majorBidi"/>
+      <w:color w:val="2F5496" w:themeColor="accent1" w:themeShade="BF"/>
       <w:sz w:val="26"/>
       <w:szCs w:val="26"/>
     </w:rPr>
   </w:style>
-  <w:style w:type="character" w:customStyle="1" w:styleId="8">
+  <w:style w:type="character" w:customStyle="1" w:styleId="TitleChar">
     <w:name w:val="Title Char"/>
-    <w:basedOn w:val="6"/>
-    <w:link w:val="4"/>
+    <w:basedOn w:val="DefaultParagraphFont"/>
+    <w:link w:val="Title"/>
     <w:autoRedefine/>
+    <w:uiPriority w:val="10"/>
     <w:qFormat/>
-    <w:uiPriority w:val="10"/>
     <w:rPr>
-      <w:rFonts w:asciiTheme="majorHAnsi" w:hAnsiTheme="majorHAnsi" w:eastAsiaTheme="majorEastAsia" w:cstheme="majorBidi"/>
+      <w:rFonts w:asciiTheme="majorHAnsi" w:eastAsiaTheme="majorEastAsia" w:hAnsiTheme="majorHAnsi" w:cstheme="majorBidi"/>
       <w:spacing w:val="-10"/>
       <w:kern w:val="28"/>
       <w:sz w:val="56"/>
       <w:szCs w:val="56"/>
     </w:rPr>
   </w:style>
-  <w:style w:type="character" w:customStyle="1" w:styleId="9">
+  <w:style w:type="character" w:customStyle="1" w:styleId="Heading1Char">
     <w:name w:val="Heading 1 Char"/>
-    <w:basedOn w:val="6"/>
-    <w:link w:val="2"/>
+    <w:basedOn w:val="DefaultParagraphFont"/>
+    <w:link w:val="Heading1"/>
     <w:autoRedefine/>
+    <w:uiPriority w:val="9"/>
     <w:qFormat/>
-    <w:uiPriority w:val="9"/>
     <w:rPr>
-      <w:rFonts w:asciiTheme="majorHAnsi" w:hAnsiTheme="majorHAnsi" w:eastAsiaTheme="majorEastAsia" w:cstheme="majorBidi"/>
-      <w:color w:val="2F5597" w:themeColor="accent1" w:themeShade="BF"/>
+      <w:rFonts w:asciiTheme="majorHAnsi" w:eastAsiaTheme="majorEastAsia" w:hAnsiTheme="majorHAnsi" w:cstheme="majorBidi"/>
+      <w:color w:val="2F5496" w:themeColor="accent1" w:themeShade="BF"/>
       <w:sz w:val="32"/>
       <w:szCs w:val="32"/>
     </w:rPr>
   </w:style>
-  <w:style w:type="character" w:styleId="10">
+  <w:style w:type="character" w:styleId="PlaceholderText">
     <w:name w:val="Placeholder Text"/>
-    <w:basedOn w:val="6"/>
+    <w:basedOn w:val="DefaultParagraphFont"/>
+    <w:uiPriority w:val="99"/>
     <w:semiHidden/>
-    <w:uiPriority w:val="99"/>
     <w:rPr>
       <w:color w:val="666666"/>
     </w:rPr>
   </w:style>
-  <w:style w:type="paragraph" w:styleId="11">
+  <w:style w:type="paragraph" w:styleId="ListParagraph">
     <w:name w:val="List Paragraph"/>
-    <w:basedOn w:val="1"/>
+    <w:basedOn w:val="Normal"/>
+    <w:uiPriority w:val="34"/>
     <w:qFormat/>
-    <w:uiPriority w:val="34"/>
     <w:pPr>
       <w:ind w:left="720"/>
       <w:contextualSpacing/>
@@ -876,12 +1039,11 @@
 </file>
 
 <file path=word/glossary/document.xml><?xml version="1.0" encoding="utf-8"?>
-<w:glossaryDocument xmlns:wpc="http://schemas.microsoft.com/office/word/2010/wordprocessingCanvas" xmlns:mc="http://schemas.openxmlformats.org/markup-compatibility/2006" xmlns:o="urn:schemas-microsoft-com:office:office" xmlns:r="http://schemas.openxmlformats.org/officeDocument/2006/relationships" xmlns:m="http://schemas.openxmlformats.org/officeDocument/2006/math" xmlns:v="urn:schemas-microsoft-com:vml" xmlns:wp14="http://schemas.microsoft.com/office/word/2010/wordprocessingDrawing" xmlns:wp="http://schemas.openxmlformats.org/drawingml/2006/wordprocessingDrawing" xmlns:w="http://schemas.openxmlformats.org/wordprocessingml/2006/main" xmlns:w14="http://schemas.microsoft.com/office/word/2010/wordml" xmlns:w10="urn:schemas-microsoft-com:office:word" xmlns:w15="http://schemas.microsoft.com/office/word/2012/wordml" xmlns:wpg="http://schemas.microsoft.com/office/word/2010/wordprocessingGroup" xmlns:wpi="http://schemas.microsoft.com/office/word/2010/wordprocessingInk" xmlns:wne="http://schemas.microsoft.com/office/word/2006/wordml" xmlns:wps="http://schemas.microsoft.com/office/word/2010/wordprocessingShape" xmlns:wpsCustomData="http://www.wps.cn/officeDocument/2013/wpsCustomData" mc:Ignorable="w14 w15 wp14">
+<w:glossaryDocument xmlns:wpc="http://schemas.microsoft.com/office/word/2010/wordprocessingCanvas" xmlns:cx="http://schemas.microsoft.com/office/drawing/2014/chartex" xmlns:cx1="http://schemas.microsoft.com/office/drawing/2015/9/8/chartex" xmlns:cx2="http://schemas.microsoft.com/office/drawing/2015/10/21/chartex" xmlns:cx3="http://schemas.microsoft.com/office/drawing/2016/5/9/chartex" xmlns:cx4="http://schemas.microsoft.com/office/drawing/2016/5/10/chartex" xmlns:cx5="http://schemas.microsoft.com/office/drawing/2016/5/11/chartex" xmlns:cx6="http://schemas.microsoft.com/office/drawing/2016/5/12/chartex" xmlns:cx7="http://schemas.microsoft.com/office/drawing/2016/5/13/chartex" xmlns:cx8="http://schemas.microsoft.com/office/drawing/2016/5/14/chartex" xmlns:mc="http://schemas.openxmlformats.org/markup-compatibility/2006" xmlns:aink="http://schemas.microsoft.com/office/drawing/2016/ink" xmlns:am3d="http://schemas.microsoft.com/office/drawing/2017/model3d" xmlns:o="urn:schemas-microsoft-com:office:office" xmlns:oel="http://schemas.microsoft.com/office/2019/extlst" xmlns:r="http://schemas.openxmlformats.org/officeDocument/2006/relationships" xmlns:m="http://schemas.openxmlformats.org/officeDocument/2006/math" xmlns:v="urn:schemas-microsoft-com:vml" xmlns:wp14="http://schemas.microsoft.com/office/word/2010/wordprocessingDrawing" xmlns:wp="http://schemas.openxmlformats.org/drawingml/2006/wordprocessingDrawing" xmlns:w10="urn:schemas-microsoft-com:office:word" xmlns:w="http://schemas.openxmlformats.org/wordprocessingml/2006/main" xmlns:w14="http://schemas.microsoft.com/office/word/2010/wordml" xmlns:w15="http://schemas.microsoft.com/office/word/2012/wordml" xmlns:w16cex="http://schemas.microsoft.com/office/word/2018/wordml/cex" xmlns:w16cid="http://schemas.microsoft.com/office/word/2016/wordml/cid" xmlns:w16="http://schemas.microsoft.com/office/word/2018/wordml" xmlns:w16sdtdh="http://schemas.microsoft.com/office/word/2020/wordml/sdtdatahash" xmlns:w16se="http://schemas.microsoft.com/office/word/2015/wordml/symex" xmlns:wpg="http://schemas.microsoft.com/office/word/2010/wordprocessingGroup" xmlns:wpi="http://schemas.microsoft.com/office/word/2010/wordprocessingInk" xmlns:wne="http://schemas.microsoft.com/office/word/2006/wordml" xmlns:wps="http://schemas.microsoft.com/office/word/2010/wordprocessingShape" mc:Ignorable="w14 w15 w16se w16cid w16 w16cex w16sdtdh wp14">
   <w:docParts>
     <w:docPart>
       <w:docPartPr>
         <w:name w:val="DefaultPlaceholder_-1854013440"/>
-        <w:style w:val=""/>
         <w:category>
           <w:name w:val="General"/>
           <w:gallery w:val="placeholder"/>
@@ -892,14 +1054,13 @@
         <w:behaviors>
           <w:behavior w:val="content"/>
         </w:behaviors>
-        <w:description w:val=""/>
         <w:guid w:val="{F339380E-4BB3-4CF6-A495-2E38C63BA398}"/>
       </w:docPartPr>
       <w:docPartBody>
         <w:p>
           <w:r>
             <w:rPr>
-              <w:rStyle w:val="4"/>
+              <w:rStyle w:val="PlaceholderText"/>
             </w:rPr>
             <w:t>Click or tap here to enter text.</w:t>
           </w:r>
@@ -911,8 +1072,8 @@
 </file>
 
 <file path=word/glossary/endnotes.xml><?xml version="1.0" encoding="utf-8"?>
-<w:endnotes xmlns:wpc="http://schemas.microsoft.com/office/word/2010/wordprocessingCanvas" xmlns:mc="http://schemas.openxmlformats.org/markup-compatibility/2006" xmlns:o="urn:schemas-microsoft-com:office:office" xmlns:r="http://schemas.openxmlformats.org/officeDocument/2006/relationships" xmlns:m="http://schemas.openxmlformats.org/officeDocument/2006/math" xmlns:v="urn:schemas-microsoft-com:vml" xmlns:wp14="http://schemas.microsoft.com/office/word/2010/wordprocessingDrawing" xmlns:wp="http://schemas.openxmlformats.org/drawingml/2006/wordprocessingDrawing" xmlns:w="http://schemas.openxmlformats.org/wordprocessingml/2006/main" xmlns:w14="http://schemas.microsoft.com/office/word/2010/wordml" xmlns:w15="http://schemas.microsoft.com/office/word/2012/wordml" xmlns:w10="urn:schemas-microsoft-com:office:word" xmlns:wpg="http://schemas.microsoft.com/office/word/2010/wordprocessingGroup" xmlns:wpi="http://schemas.microsoft.com/office/word/2010/wordprocessingInk" xmlns:wne="http://schemas.microsoft.com/office/word/2006/wordml" xmlns:wps="http://schemas.microsoft.com/office/word/2010/wordprocessingShape" xmlns:wpsCustomData="http://www.wps.cn/officeDocument/2013/wpsCustomData" mc:Ignorable="w14 w15 wp14">
-  <w:endnote w:type="separator" w:id="0">
+<w:endnotes xmlns:wpc="http://schemas.microsoft.com/office/word/2010/wordprocessingCanvas" xmlns:cx="http://schemas.microsoft.com/office/drawing/2014/chartex" xmlns:cx1="http://schemas.microsoft.com/office/drawing/2015/9/8/chartex" xmlns:cx2="http://schemas.microsoft.com/office/drawing/2015/10/21/chartex" xmlns:cx3="http://schemas.microsoft.com/office/drawing/2016/5/9/chartex" xmlns:cx4="http://schemas.microsoft.com/office/drawing/2016/5/10/chartex" xmlns:cx5="http://schemas.microsoft.com/office/drawing/2016/5/11/chartex" xmlns:cx6="http://schemas.microsoft.com/office/drawing/2016/5/12/chartex" xmlns:cx7="http://schemas.microsoft.com/office/drawing/2016/5/13/chartex" xmlns:cx8="http://schemas.microsoft.com/office/drawing/2016/5/14/chartex" xmlns:mc="http://schemas.openxmlformats.org/markup-compatibility/2006" xmlns:aink="http://schemas.microsoft.com/office/drawing/2016/ink" xmlns:am3d="http://schemas.microsoft.com/office/drawing/2017/model3d" xmlns:o="urn:schemas-microsoft-com:office:office" xmlns:oel="http://schemas.microsoft.com/office/2019/extlst" xmlns:r="http://schemas.openxmlformats.org/officeDocument/2006/relationships" xmlns:m="http://schemas.openxmlformats.org/officeDocument/2006/math" xmlns:v="urn:schemas-microsoft-com:vml" xmlns:wp14="http://schemas.microsoft.com/office/word/2010/wordprocessingDrawing" xmlns:wp="http://schemas.openxmlformats.org/drawingml/2006/wordprocessingDrawing" xmlns:w10="urn:schemas-microsoft-com:office:word" xmlns:w="http://schemas.openxmlformats.org/wordprocessingml/2006/main" xmlns:w14="http://schemas.microsoft.com/office/word/2010/wordml" xmlns:w15="http://schemas.microsoft.com/office/word/2012/wordml" xmlns:w16cex="http://schemas.microsoft.com/office/word/2018/wordml/cex" xmlns:w16cid="http://schemas.microsoft.com/office/word/2016/wordml/cid" xmlns:w16="http://schemas.microsoft.com/office/word/2018/wordml" xmlns:w16sdtdh="http://schemas.microsoft.com/office/word/2020/wordml/sdtdatahash" xmlns:w16se="http://schemas.microsoft.com/office/word/2015/wordml/symex" xmlns:wpg="http://schemas.microsoft.com/office/word/2010/wordprocessingGroup" xmlns:wpi="http://schemas.microsoft.com/office/word/2010/wordprocessingInk" xmlns:wne="http://schemas.microsoft.com/office/word/2006/wordml" xmlns:wps="http://schemas.microsoft.com/office/word/2010/wordprocessingShape" mc:Ignorable="w14 w15 w16se w16cid w16 w16cex w16sdtdh wp14">
+  <w:endnote w:type="separator" w:id="-1">
     <w:p>
       <w:pPr>
         <w:spacing w:line="240" w:lineRule="auto"/>
@@ -922,7 +1083,7 @@
       </w:r>
     </w:p>
   </w:endnote>
-  <w:endnote w:type="continuationSeparator" w:id="1">
+  <w:endnote w:type="continuationSeparator" w:id="0">
     <w:p>
       <w:pPr>
         <w:spacing w:line="240" w:lineRule="auto"/>
@@ -936,89 +1097,62 @@
 </file>
 
 <file path=word/glossary/fontTable.xml><?xml version="1.0" encoding="utf-8"?>
-<w:fonts xmlns:mc="http://schemas.openxmlformats.org/markup-compatibility/2006" xmlns:r="http://schemas.openxmlformats.org/officeDocument/2006/relationships" xmlns:w="http://schemas.openxmlformats.org/wordprocessingml/2006/main" xmlns:w14="http://schemas.microsoft.com/office/word/2010/wordml" mc:Ignorable="w14">
+<w:fonts xmlns:mc="http://schemas.openxmlformats.org/markup-compatibility/2006" xmlns:r="http://schemas.openxmlformats.org/officeDocument/2006/relationships" xmlns:w="http://schemas.openxmlformats.org/wordprocessingml/2006/main" xmlns:w14="http://schemas.microsoft.com/office/word/2010/wordml" xmlns:w15="http://schemas.microsoft.com/office/word/2012/wordml" xmlns:w16cex="http://schemas.microsoft.com/office/word/2018/wordml/cex" xmlns:w16cid="http://schemas.microsoft.com/office/word/2016/wordml/cid" xmlns:w16="http://schemas.microsoft.com/office/word/2018/wordml" xmlns:w16sdtdh="http://schemas.microsoft.com/office/word/2020/wordml/sdtdatahash" xmlns:w16se="http://schemas.microsoft.com/office/word/2015/wordml/symex" mc:Ignorable="w14 w15 w16se w16cid w16 w16cex w16sdtdh">
+  <w:font w:name="Calibri">
+    <w:panose1 w:val="020F0502020204030204"/>
+    <w:charset w:val="00"/>
+    <w:family w:val="swiss"/>
+    <w:pitch w:val="variable"/>
+    <w:sig w:usb0="E4002EFF" w:usb1="C200247B" w:usb2="00000009" w:usb3="00000000" w:csb0="000001FF" w:csb1="00000000"/>
+  </w:font>
   <w:font w:name="Times New Roman">
     <w:panose1 w:val="02020603050405020304"/>
     <w:charset w:val="00"/>
     <w:family w:val="roman"/>
     <w:pitch w:val="variable"/>
-    <w:sig w:usb0="20007A87" w:usb1="80000000" w:usb2="00000008" w:usb3="00000000" w:csb0="000001FF" w:csb1="00000000"/>
+    <w:sig w:usb0="E0002EFF" w:usb1="C000785B" w:usb2="00000009" w:usb3="00000000" w:csb0="000001FF" w:csb1="00000000"/>
   </w:font>
-  <w:font w:name="宋体">
+  <w:font w:name="Calibri Light">
+    <w:panose1 w:val="020F0302020204030204"/>
+    <w:charset w:val="00"/>
+    <w:family w:val="swiss"/>
+    <w:pitch w:val="variable"/>
+    <w:sig w:usb0="E4002EFF" w:usb1="C200247B" w:usb2="00000009" w:usb3="00000000" w:csb0="000001FF" w:csb1="00000000"/>
+  </w:font>
+  <w:font w:name="DengXian Light">
+    <w:altName w:val="等线 Light"/>
+    <w:charset w:val="86"/>
+    <w:family w:val="auto"/>
+    <w:pitch w:val="variable"/>
+    <w:sig w:usb0="A00002BF" w:usb1="38CF7CFA" w:usb2="00000016" w:usb3="00000000" w:csb0="0004000F" w:csb1="00000000"/>
+  </w:font>
+  <w:font w:name="DengXian">
+    <w:altName w:val="等线"/>
     <w:panose1 w:val="02010600030101010101"/>
     <w:charset w:val="86"/>
     <w:family w:val="auto"/>
-    <w:pitch w:val="default"/>
-    <w:sig w:usb0="00000203" w:usb1="288F0000" w:usb2="00000006" w:usb3="00000000" w:csb0="00040001" w:csb1="00000000"/>
-  </w:font>
-  <w:font w:name="Wingdings">
-    <w:panose1 w:val="05000000000000000000"/>
-    <w:charset w:val="02"/>
-    <w:family w:val="auto"/>
-    <w:pitch w:val="default"/>
-    <w:sig w:usb0="00000000" w:usb1="00000000" w:usb2="00000000" w:usb3="00000000" w:csb0="80000000" w:csb1="00000000"/>
-  </w:font>
-  <w:font w:name="Arial">
-    <w:panose1 w:val="020B0604020202020204"/>
-    <w:charset w:val="01"/>
-    <w:family w:val="swiss"/>
-    <w:pitch w:val="default"/>
-    <w:sig w:usb0="E0002EFF" w:usb1="C000785B" w:usb2="00000009" w:usb3="00000000" w:csb0="400001FF" w:csb1="FFFF0000"/>
-  </w:font>
-  <w:font w:name="黑体">
-    <w:panose1 w:val="02010609060101010101"/>
-    <w:charset w:val="86"/>
-    <w:family w:val="auto"/>
-    <w:pitch w:val="default"/>
-    <w:sig w:usb0="800002BF" w:usb1="38CF7CFA" w:usb2="00000016" w:usb3="00000000" w:csb0="00040001" w:csb1="00000000"/>
-  </w:font>
-  <w:font w:name="Courier New">
-    <w:panose1 w:val="02070309020205020404"/>
-    <w:charset w:val="01"/>
-    <w:family w:val="modern"/>
-    <w:pitch w:val="default"/>
-    <w:sig w:usb0="E0002EFF" w:usb1="C0007843" w:usb2="00000009" w:usb3="00000000" w:csb0="400001FF" w:csb1="FFFF0000"/>
-  </w:font>
-  <w:font w:name="Symbol">
-    <w:panose1 w:val="05050102010706020507"/>
-    <w:charset w:val="02"/>
-    <w:family w:val="roman"/>
-    <w:pitch w:val="default"/>
-    <w:sig w:usb0="00000000" w:usb1="00000000" w:usb2="00000000" w:usb3="00000000" w:csb0="80000000" w:csb1="00000000"/>
-  </w:font>
-  <w:font w:name="Calibri">
-    <w:panose1 w:val="020F0502020204030204"/>
-    <w:charset w:val="00"/>
-    <w:family w:val="swiss"/>
-    <w:pitch w:val="default"/>
-    <w:sig w:usb0="E4002EFF" w:usb1="C000247B" w:usb2="00000009" w:usb3="00000000" w:csb0="200001FF" w:csb1="00000000"/>
-  </w:font>
-  <w:font w:name="等线">
-    <w:panose1 w:val="02010600030101010101"/>
-    <w:charset w:val="86"/>
-    <w:family w:val="auto"/>
-    <w:pitch w:val="default"/>
+    <w:pitch w:val="variable"/>
     <w:sig w:usb0="A00002BF" w:usb1="38CF7CFA" w:usb2="00000016" w:usb3="00000000" w:csb0="0004000F" w:csb1="00000000"/>
   </w:font>
 </w:fonts>
 </file>
 
 <file path=word/glossary/footnotes.xml><?xml version="1.0" encoding="utf-8"?>
-<w:footnotes xmlns:wpc="http://schemas.microsoft.com/office/word/2010/wordprocessingCanvas" xmlns:mc="http://schemas.openxmlformats.org/markup-compatibility/2006" xmlns:o="urn:schemas-microsoft-com:office:office" xmlns:r="http://schemas.openxmlformats.org/officeDocument/2006/relationships" xmlns:m="http://schemas.openxmlformats.org/officeDocument/2006/math" xmlns:v="urn:schemas-microsoft-com:vml" xmlns:wp14="http://schemas.microsoft.com/office/word/2010/wordprocessingDrawing" xmlns:wp="http://schemas.openxmlformats.org/drawingml/2006/wordprocessingDrawing" xmlns:w="http://schemas.openxmlformats.org/wordprocessingml/2006/main" xmlns:w14="http://schemas.microsoft.com/office/word/2010/wordml" xmlns:w15="http://schemas.microsoft.com/office/word/2012/wordml" xmlns:w10="urn:schemas-microsoft-com:office:word" xmlns:wpg="http://schemas.microsoft.com/office/word/2010/wordprocessingGroup" xmlns:wpi="http://schemas.microsoft.com/office/word/2010/wordprocessingInk" xmlns:wne="http://schemas.microsoft.com/office/word/2006/wordml" xmlns:wps="http://schemas.microsoft.com/office/word/2010/wordprocessingShape" xmlns:wpsCustomData="http://www.wps.cn/officeDocument/2013/wpsCustomData" mc:Ignorable="w14 w15 wp14">
-  <w:footnote w:type="separator" w:id="0">
+<w:footnotes xmlns:wpc="http://schemas.microsoft.com/office/word/2010/wordprocessingCanvas" xmlns:cx="http://schemas.microsoft.com/office/drawing/2014/chartex" xmlns:cx1="http://schemas.microsoft.com/office/drawing/2015/9/8/chartex" xmlns:cx2="http://schemas.microsoft.com/office/drawing/2015/10/21/chartex" xmlns:cx3="http://schemas.microsoft.com/office/drawing/2016/5/9/chartex" xmlns:cx4="http://schemas.microsoft.com/office/drawing/2016/5/10/chartex" xmlns:cx5="http://schemas.microsoft.com/office/drawing/2016/5/11/chartex" xmlns:cx6="http://schemas.microsoft.com/office/drawing/2016/5/12/chartex" xmlns:cx7="http://schemas.microsoft.com/office/drawing/2016/5/13/chartex" xmlns:cx8="http://schemas.microsoft.com/office/drawing/2016/5/14/chartex" xmlns:mc="http://schemas.openxmlformats.org/markup-compatibility/2006" xmlns:aink="http://schemas.microsoft.com/office/drawing/2016/ink" xmlns:am3d="http://schemas.microsoft.com/office/drawing/2017/model3d" xmlns:o="urn:schemas-microsoft-com:office:office" xmlns:oel="http://schemas.microsoft.com/office/2019/extlst" xmlns:r="http://schemas.openxmlformats.org/officeDocument/2006/relationships" xmlns:m="http://schemas.openxmlformats.org/officeDocument/2006/math" xmlns:v="urn:schemas-microsoft-com:vml" xmlns:wp14="http://schemas.microsoft.com/office/word/2010/wordprocessingDrawing" xmlns:wp="http://schemas.openxmlformats.org/drawingml/2006/wordprocessingDrawing" xmlns:w10="urn:schemas-microsoft-com:office:word" xmlns:w="http://schemas.openxmlformats.org/wordprocessingml/2006/main" xmlns:w14="http://schemas.microsoft.com/office/word/2010/wordml" xmlns:w15="http://schemas.microsoft.com/office/word/2012/wordml" xmlns:w16cex="http://schemas.microsoft.com/office/word/2018/wordml/cex" xmlns:w16cid="http://schemas.microsoft.com/office/word/2016/wordml/cid" xmlns:w16="http://schemas.microsoft.com/office/word/2018/wordml" xmlns:w16sdtdh="http://schemas.microsoft.com/office/word/2020/wordml/sdtdatahash" xmlns:w16se="http://schemas.microsoft.com/office/word/2015/wordml/symex" xmlns:wpg="http://schemas.microsoft.com/office/word/2010/wordprocessingGroup" xmlns:wpi="http://schemas.microsoft.com/office/word/2010/wordprocessingInk" xmlns:wne="http://schemas.microsoft.com/office/word/2006/wordml" xmlns:wps="http://schemas.microsoft.com/office/word/2010/wordprocessingShape" mc:Ignorable="w14 w15 w16se w16cid w16 w16cex w16sdtdh wp14">
+  <w:footnote w:type="separator" w:id="-1">
     <w:p>
       <w:pPr>
-        <w:spacing w:before="0" w:after="0" w:line="259" w:lineRule="auto"/>
+        <w:spacing w:after="0"/>
       </w:pPr>
       <w:r>
         <w:separator/>
       </w:r>
     </w:p>
   </w:footnote>
-  <w:footnote w:type="continuationSeparator" w:id="1">
+  <w:footnote w:type="continuationSeparator" w:id="0">
     <w:p>
       <w:pPr>
-        <w:spacing w:before="0" w:after="0" w:line="259" w:lineRule="auto"/>
+        <w:spacing w:after="0"/>
       </w:pPr>
       <w:r>
         <w:continuationSeparator/>
@@ -1029,16 +1163,16 @@
 </file>
 
 <file path=word/glossary/settings.xml><?xml version="1.0" encoding="utf-8"?>
-<w:settings xmlns:mc="http://schemas.openxmlformats.org/markup-compatibility/2006" xmlns:o="urn:schemas-microsoft-com:office:office" xmlns:r="http://schemas.openxmlformats.org/officeDocument/2006/relationships" xmlns:m="http://schemas.openxmlformats.org/officeDocument/2006/math" xmlns:v="urn:schemas-microsoft-com:vml" xmlns:w10="urn:schemas-microsoft-com:office:word" xmlns:w="http://schemas.openxmlformats.org/wordprocessingml/2006/main" xmlns:w14="http://schemas.microsoft.com/office/word/2010/wordml" xmlns:sl="http://schemas.openxmlformats.org/schemaLibrary/2006/main" xmlns:wpsCustomData="http://www.wps.cn/officeDocument/2013/wpsCustomData" mc:Ignorable="w14">
+<w:settings xmlns:mc="http://schemas.openxmlformats.org/markup-compatibility/2006" xmlns:o="urn:schemas-microsoft-com:office:office" xmlns:r="http://schemas.openxmlformats.org/officeDocument/2006/relationships" xmlns:m="http://schemas.openxmlformats.org/officeDocument/2006/math" xmlns:v="urn:schemas-microsoft-com:vml" xmlns:w10="urn:schemas-microsoft-com:office:word" xmlns:w="http://schemas.openxmlformats.org/wordprocessingml/2006/main" xmlns:w14="http://schemas.microsoft.com/office/word/2010/wordml" xmlns:w15="http://schemas.microsoft.com/office/word/2012/wordml" xmlns:w16cex="http://schemas.microsoft.com/office/word/2018/wordml/cex" xmlns:w16cid="http://schemas.microsoft.com/office/word/2016/wordml/cid" xmlns:w16="http://schemas.microsoft.com/office/word/2018/wordml" xmlns:w16sdtdh="http://schemas.microsoft.com/office/word/2020/wordml/sdtdatahash" xmlns:w16se="http://schemas.microsoft.com/office/word/2015/wordml/symex" xmlns:sl="http://schemas.openxmlformats.org/schemaLibrary/2006/main" mc:Ignorable="w14 w15 w16se w16cid w16 w16cex w16sdtdh">
   <w:defaultTabStop w:val="720"/>
   <w:characterSpacingControl w:val="doNotCompress"/>
   <w:footnotePr>
+    <w:footnote w:id="-1"/>
     <w:footnote w:id="0"/>
-    <w:footnote w:id="1"/>
   </w:footnotePr>
   <w:endnotePr>
+    <w:endnote w:id="-1"/>
     <w:endnote w:id="0"/>
-    <w:endnote w:id="1"/>
   </w:endnotePr>
   <w:compat>
     <w:useFELayout/>
@@ -1047,12 +1181,15 @@
     <w:compatSetting w:name="enableOpenTypeFeatures" w:uri="http://schemas.microsoft.com/office/word" w:val="1"/>
     <w:compatSetting w:name="doNotFlipMirrorIndents" w:uri="http://schemas.microsoft.com/office/word" w:val="1"/>
     <w:compatSetting w:name="differentiateMultirowTableHeaders" w:uri="http://schemas.microsoft.com/office/word" w:val="1"/>
+    <w:compatSetting w:name="useWord2013TrackBottomHyphenation" w:uri="http://schemas.microsoft.com/office/word" w:val="1"/>
   </w:compat>
   <w:rsids>
     <w:rsidRoot w:val="00D7368F"/>
+    <w:rsid w:val="002D603A"/>
     <w:rsid w:val="00716EB2"/>
     <w:rsid w:val="00D7368F"/>
     <w:rsid w:val="00E56F98"/>
+    <w:rsid w:val="00E62F09"/>
   </w:rsids>
   <m:mathPr>
     <m:mathFont m:val="Cambria Math"/>
@@ -1069,53 +1206,425 @@
   </m:mathPr>
   <w:themeFontLang w:val="en-GB" w:eastAsia="zh-CN"/>
   <w:clrSchemeMapping w:bg1="light1" w:t1="dark1" w:bg2="light2" w:t2="dark2" w:accent1="accent1" w:accent2="accent2" w:accent3="accent3" w:accent4="accent4" w:accent5="accent5" w:accent6="accent6" w:hyperlink="hyperlink" w:followedHyperlink="followedHyperlink"/>
+  <w:decimalSymbol w:val="."/>
+  <w:listSeparator w:val=","/>
 </w:settings>
 </file>
 
 <file path=word/glossary/styles.xml><?xml version="1.0" encoding="utf-8"?>
-<w:styles xmlns:mc="http://schemas.openxmlformats.org/markup-compatibility/2006" xmlns:o="urn:schemas-microsoft-com:office:office" xmlns:r="http://schemas.openxmlformats.org/officeDocument/2006/relationships" xmlns:m="http://schemas.openxmlformats.org/officeDocument/2006/math" xmlns:v="urn:schemas-microsoft-com:vml" xmlns:w="http://schemas.openxmlformats.org/wordprocessingml/2006/main" xmlns:w14="http://schemas.microsoft.com/office/word/2010/wordml" xmlns:w10="urn:schemas-microsoft-com:office:word" xmlns:sl="http://schemas.openxmlformats.org/schemaLibrary/2006/main" xmlns:wpsCustomData="http://www.wps.cn/officeDocument/2013/wpsCustomData" mc:Ignorable="w14">
+<w:styles xmlns:mc="http://schemas.openxmlformats.org/markup-compatibility/2006" xmlns:r="http://schemas.openxmlformats.org/officeDocument/2006/relationships" xmlns:w="http://schemas.openxmlformats.org/wordprocessingml/2006/main" xmlns:w14="http://schemas.microsoft.com/office/word/2010/wordml" xmlns:w15="http://schemas.microsoft.com/office/word/2012/wordml" xmlns:w16cex="http://schemas.microsoft.com/office/word/2018/wordml/cex" xmlns:w16cid="http://schemas.microsoft.com/office/word/2016/wordml/cid" xmlns:w16="http://schemas.microsoft.com/office/word/2018/wordml" xmlns:w16sdtdh="http://schemas.microsoft.com/office/word/2020/wordml/sdtdatahash" xmlns:w16se="http://schemas.microsoft.com/office/word/2015/wordml/symex" mc:Ignorable="w14 w15 w16se w16cid w16 w16cex w16sdtdh">
   <w:docDefaults>
     <w:rPrDefault>
       <w:rPr>
-        <w:rFonts w:asciiTheme="minorHAnsi" w:hAnsiTheme="minorHAnsi" w:eastAsiaTheme="minorEastAsia" w:cstheme="minorBidi"/>
+        <w:rFonts w:asciiTheme="minorHAnsi" w:eastAsiaTheme="minorEastAsia" w:hAnsiTheme="minorHAnsi" w:cstheme="minorBidi"/>
+        <w:lang w:val="en-GB" w:eastAsia="en-GB" w:bidi="ar-SA"/>
       </w:rPr>
     </w:rPrDefault>
     <w:pPrDefault/>
   </w:docDefaults>
-  <w:latentStyles w:count="260" w:defQFormat="0" w:defUnhideWhenUsed="1" w:defSemiHidden="1" w:defUIPriority="99" w:defLockedState="0">
-    <w:lsdException w:qFormat="1" w:unhideWhenUsed="0" w:uiPriority="0" w:semiHidden="0" w:name="Normal"/>
-    <w:lsdException w:uiPriority="1" w:name="Default Paragraph Font"/>
-    <w:lsdException w:uiPriority="99" w:name="Normal Table"/>
-    <w:lsdException w:unhideWhenUsed="0" w:uiPriority="99" w:name="Placeholder Text"/>
+  <w:latentStyles w:defLockedState="0" w:defUIPriority="99" w:defSemiHidden="0" w:defUnhideWhenUsed="0" w:defQFormat="0" w:count="376">
+    <w:lsdException w:name="Normal" w:uiPriority="0" w:qFormat="1"/>
+    <w:lsdException w:name="heading 1" w:semiHidden="1" w:unhideWhenUsed="1"/>
+    <w:lsdException w:name="heading 2" w:semiHidden="1" w:unhideWhenUsed="1"/>
+    <w:lsdException w:name="heading 3" w:semiHidden="1" w:unhideWhenUsed="1"/>
+    <w:lsdException w:name="heading 4" w:semiHidden="1" w:unhideWhenUsed="1"/>
+    <w:lsdException w:name="heading 5" w:semiHidden="1" w:unhideWhenUsed="1"/>
+    <w:lsdException w:name="heading 6" w:semiHidden="1" w:unhideWhenUsed="1"/>
+    <w:lsdException w:name="heading 7" w:semiHidden="1" w:unhideWhenUsed="1"/>
+    <w:lsdException w:name="heading 8" w:semiHidden="1" w:unhideWhenUsed="1"/>
+    <w:lsdException w:name="heading 9" w:semiHidden="1" w:unhideWhenUsed="1"/>
+    <w:lsdException w:name="index 1" w:semiHidden="1" w:unhideWhenUsed="1"/>
+    <w:lsdException w:name="index 2" w:semiHidden="1" w:unhideWhenUsed="1"/>
+    <w:lsdException w:name="index 3" w:semiHidden="1" w:unhideWhenUsed="1"/>
+    <w:lsdException w:name="index 4" w:semiHidden="1" w:unhideWhenUsed="1"/>
+    <w:lsdException w:name="index 5" w:semiHidden="1" w:unhideWhenUsed="1"/>
+    <w:lsdException w:name="index 6" w:semiHidden="1" w:unhideWhenUsed="1"/>
+    <w:lsdException w:name="index 7" w:semiHidden="1" w:unhideWhenUsed="1"/>
+    <w:lsdException w:name="index 8" w:semiHidden="1" w:unhideWhenUsed="1"/>
+    <w:lsdException w:name="index 9" w:semiHidden="1" w:unhideWhenUsed="1"/>
+    <w:lsdException w:name="toc 1" w:semiHidden="1" w:unhideWhenUsed="1"/>
+    <w:lsdException w:name="toc 2" w:semiHidden="1" w:unhideWhenUsed="1"/>
+    <w:lsdException w:name="toc 3" w:semiHidden="1" w:unhideWhenUsed="1"/>
+    <w:lsdException w:name="toc 4" w:semiHidden="1" w:unhideWhenUsed="1"/>
+    <w:lsdException w:name="toc 5" w:semiHidden="1" w:unhideWhenUsed="1"/>
+    <w:lsdException w:name="toc 6" w:semiHidden="1" w:unhideWhenUsed="1"/>
+    <w:lsdException w:name="toc 7" w:semiHidden="1" w:unhideWhenUsed="1"/>
+    <w:lsdException w:name="toc 8" w:semiHidden="1" w:unhideWhenUsed="1"/>
+    <w:lsdException w:name="toc 9" w:semiHidden="1" w:unhideWhenUsed="1"/>
+    <w:lsdException w:name="Normal Indent" w:semiHidden="1" w:unhideWhenUsed="1"/>
+    <w:lsdException w:name="footnote text" w:semiHidden="1" w:unhideWhenUsed="1"/>
+    <w:lsdException w:name="annotation text" w:semiHidden="1" w:unhideWhenUsed="1"/>
+    <w:lsdException w:name="header" w:semiHidden="1" w:unhideWhenUsed="1"/>
+    <w:lsdException w:name="footer" w:semiHidden="1" w:unhideWhenUsed="1"/>
+    <w:lsdException w:name="index heading" w:semiHidden="1" w:unhideWhenUsed="1"/>
+    <w:lsdException w:name="caption" w:semiHidden="1" w:unhideWhenUsed="1"/>
+    <w:lsdException w:name="table of figures" w:semiHidden="1" w:unhideWhenUsed="1"/>
+    <w:lsdException w:name="envelope address" w:semiHidden="1" w:unhideWhenUsed="1"/>
+    <w:lsdException w:name="envelope return" w:semiHidden="1" w:unhideWhenUsed="1"/>
+    <w:lsdException w:name="footnote reference" w:semiHidden="1" w:unhideWhenUsed="1"/>
+    <w:lsdException w:name="annotation reference" w:semiHidden="1" w:unhideWhenUsed="1"/>
+    <w:lsdException w:name="line number" w:semiHidden="1" w:unhideWhenUsed="1"/>
+    <w:lsdException w:name="page number" w:semiHidden="1" w:unhideWhenUsed="1"/>
+    <w:lsdException w:name="endnote reference" w:semiHidden="1" w:unhideWhenUsed="1"/>
+    <w:lsdException w:name="endnote text" w:semiHidden="1" w:unhideWhenUsed="1"/>
+    <w:lsdException w:name="table of authorities" w:semiHidden="1" w:unhideWhenUsed="1"/>
+    <w:lsdException w:name="macro" w:semiHidden="1" w:unhideWhenUsed="1"/>
+    <w:lsdException w:name="toa heading" w:semiHidden="1" w:unhideWhenUsed="1"/>
+    <w:lsdException w:name="List" w:semiHidden="1" w:unhideWhenUsed="1"/>
+    <w:lsdException w:name="List Bullet" w:semiHidden="1" w:unhideWhenUsed="1"/>
+    <w:lsdException w:name="List Number" w:semiHidden="1" w:unhideWhenUsed="1"/>
+    <w:lsdException w:name="List 2" w:semiHidden="1" w:unhideWhenUsed="1"/>
+    <w:lsdException w:name="List 3" w:semiHidden="1" w:unhideWhenUsed="1"/>
+    <w:lsdException w:name="List 4" w:semiHidden="1" w:unhideWhenUsed="1"/>
+    <w:lsdException w:name="List 5" w:semiHidden="1" w:unhideWhenUsed="1"/>
+    <w:lsdException w:name="List Bullet 2" w:semiHidden="1" w:unhideWhenUsed="1"/>
+    <w:lsdException w:name="List Bullet 3" w:semiHidden="1" w:unhideWhenUsed="1"/>
+    <w:lsdException w:name="List Bullet 4" w:semiHidden="1" w:unhideWhenUsed="1"/>
+    <w:lsdException w:name="List Bullet 5" w:semiHidden="1" w:unhideWhenUsed="1"/>
+    <w:lsdException w:name="List Number 2" w:semiHidden="1" w:unhideWhenUsed="1"/>
+    <w:lsdException w:name="List Number 3" w:semiHidden="1" w:unhideWhenUsed="1"/>
+    <w:lsdException w:name="List Number 4" w:semiHidden="1" w:unhideWhenUsed="1"/>
+    <w:lsdException w:name="List Number 5" w:semiHidden="1" w:unhideWhenUsed="1"/>
+    <w:lsdException w:name="Title" w:semiHidden="1" w:unhideWhenUsed="1"/>
+    <w:lsdException w:name="Closing" w:semiHidden="1" w:unhideWhenUsed="1"/>
+    <w:lsdException w:name="Signature" w:semiHidden="1" w:unhideWhenUsed="1"/>
+    <w:lsdException w:name="Default Paragraph Font" w:semiHidden="1" w:uiPriority="1" w:unhideWhenUsed="1"/>
+    <w:lsdException w:name="Body Text" w:semiHidden="1" w:unhideWhenUsed="1"/>
+    <w:lsdException w:name="Body Text Indent" w:semiHidden="1" w:unhideWhenUsed="1"/>
+    <w:lsdException w:name="List Continue" w:semiHidden="1" w:unhideWhenUsed="1"/>
+    <w:lsdException w:name="List Continue 2" w:semiHidden="1" w:unhideWhenUsed="1"/>
+    <w:lsdException w:name="List Continue 3" w:semiHidden="1" w:unhideWhenUsed="1"/>
+    <w:lsdException w:name="List Continue 4" w:semiHidden="1" w:unhideWhenUsed="1"/>
+    <w:lsdException w:name="List Continue 5" w:semiHidden="1" w:unhideWhenUsed="1"/>
+    <w:lsdException w:name="Message Header" w:semiHidden="1" w:unhideWhenUsed="1"/>
+    <w:lsdException w:name="Subtitle" w:semiHidden="1" w:unhideWhenUsed="1"/>
+    <w:lsdException w:name="Salutation" w:semiHidden="1" w:unhideWhenUsed="1"/>
+    <w:lsdException w:name="Date" w:semiHidden="1" w:unhideWhenUsed="1"/>
+    <w:lsdException w:name="Body Text First Indent" w:semiHidden="1" w:unhideWhenUsed="1"/>
+    <w:lsdException w:name="Body Text First Indent 2" w:semiHidden="1" w:unhideWhenUsed="1"/>
+    <w:lsdException w:name="Note Heading" w:semiHidden="1" w:unhideWhenUsed="1"/>
+    <w:lsdException w:name="Body Text 2" w:semiHidden="1" w:unhideWhenUsed="1"/>
+    <w:lsdException w:name="Body Text 3" w:semiHidden="1" w:unhideWhenUsed="1"/>
+    <w:lsdException w:name="Body Text Indent 2" w:semiHidden="1" w:unhideWhenUsed="1"/>
+    <w:lsdException w:name="Body Text Indent 3" w:semiHidden="1" w:unhideWhenUsed="1"/>
+    <w:lsdException w:name="Block Text" w:semiHidden="1" w:unhideWhenUsed="1"/>
+    <w:lsdException w:name="Hyperlink" w:semiHidden="1" w:unhideWhenUsed="1"/>
+    <w:lsdException w:name="FollowedHyperlink" w:semiHidden="1" w:unhideWhenUsed="1"/>
+    <w:lsdException w:name="Strong" w:semiHidden="1" w:unhideWhenUsed="1"/>
+    <w:lsdException w:name="Emphasis" w:semiHidden="1" w:unhideWhenUsed="1"/>
+    <w:lsdException w:name="Document Map" w:semiHidden="1" w:unhideWhenUsed="1"/>
+    <w:lsdException w:name="Plain Text" w:semiHidden="1" w:unhideWhenUsed="1"/>
+    <w:lsdException w:name="E-mail Signature" w:semiHidden="1" w:unhideWhenUsed="1"/>
+    <w:lsdException w:name="HTML Top of Form" w:semiHidden="1" w:unhideWhenUsed="1"/>
+    <w:lsdException w:name="HTML Bottom of Form" w:semiHidden="1" w:unhideWhenUsed="1"/>
+    <w:lsdException w:name="Normal (Web)" w:semiHidden="1" w:unhideWhenUsed="1"/>
+    <w:lsdException w:name="HTML Acronym" w:semiHidden="1" w:unhideWhenUsed="1"/>
+    <w:lsdException w:name="HTML Address" w:semiHidden="1" w:unhideWhenUsed="1"/>
+    <w:lsdException w:name="HTML Cite" w:semiHidden="1" w:unhideWhenUsed="1"/>
+    <w:lsdException w:name="HTML Code" w:semiHidden="1" w:unhideWhenUsed="1"/>
+    <w:lsdException w:name="HTML Definition" w:semiHidden="1" w:unhideWhenUsed="1"/>
+    <w:lsdException w:name="HTML Keyboard" w:semiHidden="1" w:unhideWhenUsed="1"/>
+    <w:lsdException w:name="HTML Preformatted" w:semiHidden="1" w:unhideWhenUsed="1"/>
+    <w:lsdException w:name="HTML Sample" w:semiHidden="1" w:unhideWhenUsed="1"/>
+    <w:lsdException w:name="HTML Typewriter" w:semiHidden="1" w:unhideWhenUsed="1"/>
+    <w:lsdException w:name="HTML Variable" w:semiHidden="1" w:unhideWhenUsed="1"/>
+    <w:lsdException w:name="Normal Table" w:semiHidden="1" w:unhideWhenUsed="1"/>
+    <w:lsdException w:name="annotation subject" w:semiHidden="1" w:unhideWhenUsed="1"/>
+    <w:lsdException w:name="No List" w:semiHidden="1" w:unhideWhenUsed="1"/>
+    <w:lsdException w:name="Outline List 1" w:semiHidden="1" w:unhideWhenUsed="1"/>
+    <w:lsdException w:name="Outline List 2" w:semiHidden="1" w:unhideWhenUsed="1"/>
+    <w:lsdException w:name="Outline List 3" w:semiHidden="1" w:unhideWhenUsed="1"/>
+    <w:lsdException w:name="Table Simple 1" w:semiHidden="1" w:unhideWhenUsed="1"/>
+    <w:lsdException w:name="Table Simple 2" w:semiHidden="1" w:unhideWhenUsed="1"/>
+    <w:lsdException w:name="Table Simple 3" w:semiHidden="1" w:unhideWhenUsed="1"/>
+    <w:lsdException w:name="Table Classic 1" w:semiHidden="1" w:unhideWhenUsed="1"/>
+    <w:lsdException w:name="Table Classic 2" w:semiHidden="1" w:unhideWhenUsed="1"/>
+    <w:lsdException w:name="Table Classic 3" w:semiHidden="1" w:unhideWhenUsed="1"/>
+    <w:lsdException w:name="Table Classic 4" w:semiHidden="1" w:unhideWhenUsed="1"/>
+    <w:lsdException w:name="Table Colorful 1" w:semiHidden="1" w:unhideWhenUsed="1"/>
+    <w:lsdException w:name="Table Colorful 2" w:semiHidden="1" w:unhideWhenUsed="1"/>
+    <w:lsdException w:name="Table Colorful 3" w:semiHidden="1" w:unhideWhenUsed="1"/>
+    <w:lsdException w:name="Table Columns 1" w:semiHidden="1" w:unhideWhenUsed="1"/>
+    <w:lsdException w:name="Table Columns 2" w:semiHidden="1" w:unhideWhenUsed="1"/>
+    <w:lsdException w:name="Table Columns 3" w:semiHidden="1" w:unhideWhenUsed="1"/>
+    <w:lsdException w:name="Table Columns 4" w:semiHidden="1" w:unhideWhenUsed="1"/>
+    <w:lsdException w:name="Table Columns 5" w:semiHidden="1" w:unhideWhenUsed="1"/>
+    <w:lsdException w:name="Table Grid 1" w:semiHidden="1" w:unhideWhenUsed="1"/>
+    <w:lsdException w:name="Table Grid 2" w:semiHidden="1" w:unhideWhenUsed="1"/>
+    <w:lsdException w:name="Table Grid 3" w:semiHidden="1" w:unhideWhenUsed="1"/>
+    <w:lsdException w:name="Table Grid 4" w:semiHidden="1" w:unhideWhenUsed="1"/>
+    <w:lsdException w:name="Table Grid 5" w:semiHidden="1" w:unhideWhenUsed="1"/>
+    <w:lsdException w:name="Table Grid 6" w:semiHidden="1" w:unhideWhenUsed="1"/>
+    <w:lsdException w:name="Table Grid 7" w:semiHidden="1" w:unhideWhenUsed="1"/>
+    <w:lsdException w:name="Table Grid 8" w:semiHidden="1" w:unhideWhenUsed="1"/>
+    <w:lsdException w:name="Table List 1" w:semiHidden="1" w:unhideWhenUsed="1"/>
+    <w:lsdException w:name="Table List 2" w:semiHidden="1" w:unhideWhenUsed="1"/>
+    <w:lsdException w:name="Table List 3" w:semiHidden="1" w:unhideWhenUsed="1"/>
+    <w:lsdException w:name="Table List 4" w:semiHidden="1" w:unhideWhenUsed="1"/>
+    <w:lsdException w:name="Table List 5" w:semiHidden="1" w:unhideWhenUsed="1"/>
+    <w:lsdException w:name="Table List 6" w:semiHidden="1" w:unhideWhenUsed="1"/>
+    <w:lsdException w:name="Table List 7" w:semiHidden="1" w:unhideWhenUsed="1"/>
+    <w:lsdException w:name="Table List 8" w:semiHidden="1" w:unhideWhenUsed="1"/>
+    <w:lsdException w:name="Table 3D effects 1" w:semiHidden="1" w:unhideWhenUsed="1"/>
+    <w:lsdException w:name="Table 3D effects 2" w:semiHidden="1" w:unhideWhenUsed="1"/>
+    <w:lsdException w:name="Table 3D effects 3" w:semiHidden="1" w:unhideWhenUsed="1"/>
+    <w:lsdException w:name="Table Contemporary" w:semiHidden="1" w:unhideWhenUsed="1"/>
+    <w:lsdException w:name="Table Elegant" w:semiHidden="1" w:unhideWhenUsed="1"/>
+    <w:lsdException w:name="Table Professional" w:semiHidden="1" w:unhideWhenUsed="1"/>
+    <w:lsdException w:name="Table Subtle 1" w:semiHidden="1" w:unhideWhenUsed="1"/>
+    <w:lsdException w:name="Table Subtle 2" w:semiHidden="1" w:unhideWhenUsed="1"/>
+    <w:lsdException w:name="Table Web 1" w:semiHidden="1" w:unhideWhenUsed="1"/>
+    <w:lsdException w:name="Table Web 2" w:semiHidden="1" w:unhideWhenUsed="1"/>
+    <w:lsdException w:name="Table Web 3" w:semiHidden="1" w:unhideWhenUsed="1"/>
+    <w:lsdException w:name="Balloon Text" w:semiHidden="1" w:unhideWhenUsed="1"/>
+    <w:lsdException w:name="Table Theme" w:semiHidden="1" w:unhideWhenUsed="1"/>
+    <w:lsdException w:name="Placeholder Text" w:semiHidden="1"/>
+    <w:lsdException w:name="No Spacing" w:semiHidden="1" w:unhideWhenUsed="1"/>
+    <w:lsdException w:name="Light Shading"/>
+    <w:lsdException w:name="Light List"/>
+    <w:lsdException w:name="Light Grid"/>
+    <w:lsdException w:name="Medium Shading 1"/>
+    <w:lsdException w:name="Medium Shading 2"/>
+    <w:lsdException w:name="Medium List 1"/>
+    <w:lsdException w:name="Medium List 2"/>
+    <w:lsdException w:name="Medium Grid 1"/>
+    <w:lsdException w:name="Medium Grid 2"/>
+    <w:lsdException w:name="Medium Grid 3"/>
+    <w:lsdException w:name="Dark List"/>
+    <w:lsdException w:name="Colorful Shading"/>
+    <w:lsdException w:name="Colorful List"/>
+    <w:lsdException w:name="Colorful Grid"/>
+    <w:lsdException w:name="Light Shading Accent 1"/>
+    <w:lsdException w:name="Light List Accent 1"/>
+    <w:lsdException w:name="Light Grid Accent 1"/>
+    <w:lsdException w:name="Medium Shading 1 Accent 1"/>
+    <w:lsdException w:name="Medium Shading 2 Accent 1"/>
+    <w:lsdException w:name="Medium List 1 Accent 1"/>
+    <w:lsdException w:name="Revision" w:semiHidden="1" w:unhideWhenUsed="1"/>
+    <w:lsdException w:name="List Paragraph" w:semiHidden="1" w:unhideWhenUsed="1"/>
+    <w:lsdException w:name="Quote" w:semiHidden="1" w:unhideWhenUsed="1"/>
+    <w:lsdException w:name="Intense Quote" w:semiHidden="1" w:unhideWhenUsed="1"/>
+    <w:lsdException w:name="Medium List 2 Accent 1"/>
+    <w:lsdException w:name="Medium Grid 1 Accent 1"/>
+    <w:lsdException w:name="Medium Grid 2 Accent 1"/>
+    <w:lsdException w:name="Medium Grid 3 Accent 1"/>
+    <w:lsdException w:name="Dark List Accent 1"/>
+    <w:lsdException w:name="Colorful Shading Accent 1"/>
+    <w:lsdException w:name="Colorful List Accent 1"/>
+    <w:lsdException w:name="Colorful Grid Accent 1"/>
+    <w:lsdException w:name="Light Shading Accent 2"/>
+    <w:lsdException w:name="Light List Accent 2"/>
+    <w:lsdException w:name="Light Grid Accent 2"/>
+    <w:lsdException w:name="Medium Shading 1 Accent 2"/>
+    <w:lsdException w:name="Medium Shading 2 Accent 2"/>
+    <w:lsdException w:name="Medium List 1 Accent 2"/>
+    <w:lsdException w:name="Medium List 2 Accent 2"/>
+    <w:lsdException w:name="Medium Grid 1 Accent 2"/>
+    <w:lsdException w:name="Medium Grid 2 Accent 2"/>
+    <w:lsdException w:name="Medium Grid 3 Accent 2"/>
+    <w:lsdException w:name="Dark List Accent 2"/>
+    <w:lsdException w:name="Colorful Shading Accent 2"/>
+    <w:lsdException w:name="Colorful List Accent 2"/>
+    <w:lsdException w:name="Colorful Grid Accent 2"/>
+    <w:lsdException w:name="Light Shading Accent 3"/>
+    <w:lsdException w:name="Light List Accent 3"/>
+    <w:lsdException w:name="Light Grid Accent 3"/>
+    <w:lsdException w:name="Medium Shading 1 Accent 3"/>
+    <w:lsdException w:name="Medium Shading 2 Accent 3"/>
+    <w:lsdException w:name="Medium List 1 Accent 3"/>
+    <w:lsdException w:name="Medium List 2 Accent 3"/>
+    <w:lsdException w:name="Medium Grid 1 Accent 3"/>
+    <w:lsdException w:name="Medium Grid 2 Accent 3"/>
+    <w:lsdException w:name="Medium Grid 3 Accent 3"/>
+    <w:lsdException w:name="Dark List Accent 3"/>
+    <w:lsdException w:name="Colorful Shading Accent 3"/>
+    <w:lsdException w:name="Colorful List Accent 3"/>
+    <w:lsdException w:name="Colorful Grid Accent 3"/>
+    <w:lsdException w:name="Light Shading Accent 4"/>
+    <w:lsdException w:name="Light List Accent 4"/>
+    <w:lsdException w:name="Light Grid Accent 4"/>
+    <w:lsdException w:name="Medium Shading 1 Accent 4"/>
+    <w:lsdException w:name="Medium Shading 2 Accent 4"/>
+    <w:lsdException w:name="Medium List 1 Accent 4"/>
+    <w:lsdException w:name="Medium List 2 Accent 4"/>
+    <w:lsdException w:name="Medium Grid 1 Accent 4"/>
+    <w:lsdException w:name="Medium Grid 2 Accent 4"/>
+    <w:lsdException w:name="Medium Grid 3 Accent 4"/>
+    <w:lsdException w:name="Dark List Accent 4"/>
+    <w:lsdException w:name="Colorful Shading Accent 4"/>
+    <w:lsdException w:name="Colorful List Accent 4"/>
+    <w:lsdException w:name="Colorful Grid Accent 4"/>
+    <w:lsdException w:name="Light Shading Accent 5"/>
+    <w:lsdException w:name="Light List Accent 5"/>
+    <w:lsdException w:name="Light Grid Accent 5"/>
+    <w:lsdException w:name="Medium Shading 1 Accent 5"/>
+    <w:lsdException w:name="Medium Shading 2 Accent 5"/>
+    <w:lsdException w:name="Medium List 1 Accent 5"/>
+    <w:lsdException w:name="Medium List 2 Accent 5"/>
+    <w:lsdException w:name="Medium Grid 1 Accent 5"/>
+    <w:lsdException w:name="Medium Grid 2 Accent 5"/>
+    <w:lsdException w:name="Medium Grid 3 Accent 5"/>
+    <w:lsdException w:name="Dark List Accent 5"/>
+    <w:lsdException w:name="Colorful Shading Accent 5"/>
+    <w:lsdException w:name="Colorful List Accent 5"/>
+    <w:lsdException w:name="Colorful Grid Accent 5"/>
+    <w:lsdException w:name="Light Shading Accent 6"/>
+    <w:lsdException w:name="Light List Accent 6"/>
+    <w:lsdException w:name="Light Grid Accent 6"/>
+    <w:lsdException w:name="Medium Shading 1 Accent 6"/>
+    <w:lsdException w:name="Medium Shading 2 Accent 6"/>
+    <w:lsdException w:name="Medium List 1 Accent 6"/>
+    <w:lsdException w:name="Medium List 2 Accent 6"/>
+    <w:lsdException w:name="Medium Grid 1 Accent 6"/>
+    <w:lsdException w:name="Medium Grid 2 Accent 6"/>
+    <w:lsdException w:name="Medium Grid 3 Accent 6"/>
+    <w:lsdException w:name="Dark List Accent 6"/>
+    <w:lsdException w:name="Colorful Shading Accent 6"/>
+    <w:lsdException w:name="Colorful List Accent 6"/>
+    <w:lsdException w:name="Colorful Grid Accent 6"/>
+    <w:lsdException w:name="Subtle Emphasis" w:uiPriority="19" w:qFormat="1"/>
+    <w:lsdException w:name="Intense Emphasis" w:uiPriority="21" w:qFormat="1"/>
+    <w:lsdException w:name="Subtle Reference" w:uiPriority="31" w:qFormat="1"/>
+    <w:lsdException w:name="Intense Reference" w:uiPriority="32" w:qFormat="1"/>
+    <w:lsdException w:name="Book Title" w:uiPriority="33" w:qFormat="1"/>
+    <w:lsdException w:name="Bibliography" w:semiHidden="1" w:uiPriority="37" w:unhideWhenUsed="1"/>
+    <w:lsdException w:name="TOC Heading" w:semiHidden="1" w:uiPriority="39" w:unhideWhenUsed="1" w:qFormat="1"/>
+    <w:lsdException w:name="Plain Table 1" w:uiPriority="41"/>
+    <w:lsdException w:name="Plain Table 2" w:uiPriority="42"/>
+    <w:lsdException w:name="Plain Table 3" w:uiPriority="43"/>
+    <w:lsdException w:name="Plain Table 4" w:uiPriority="44"/>
+    <w:lsdException w:name="Plain Table 5" w:uiPriority="45"/>
+    <w:lsdException w:name="Grid Table Light" w:uiPriority="40"/>
+    <w:lsdException w:name="Grid Table 1 Light" w:uiPriority="46"/>
+    <w:lsdException w:name="Grid Table 2" w:uiPriority="47"/>
+    <w:lsdException w:name="Grid Table 3" w:uiPriority="48"/>
+    <w:lsdException w:name="Grid Table 4" w:uiPriority="49"/>
+    <w:lsdException w:name="Grid Table 5 Dark" w:uiPriority="50"/>
+    <w:lsdException w:name="Grid Table 6 Colorful" w:uiPriority="51"/>
+    <w:lsdException w:name="Grid Table 7 Colorful" w:uiPriority="52"/>
+    <w:lsdException w:name="Grid Table 1 Light Accent 1" w:uiPriority="46"/>
+    <w:lsdException w:name="Grid Table 2 Accent 1" w:uiPriority="47"/>
+    <w:lsdException w:name="Grid Table 3 Accent 1" w:uiPriority="48"/>
+    <w:lsdException w:name="Grid Table 4 Accent 1" w:uiPriority="49"/>
+    <w:lsdException w:name="Grid Table 5 Dark Accent 1" w:uiPriority="50"/>
+    <w:lsdException w:name="Grid Table 6 Colorful Accent 1" w:uiPriority="51"/>
+    <w:lsdException w:name="Grid Table 7 Colorful Accent 1" w:uiPriority="52"/>
+    <w:lsdException w:name="Grid Table 1 Light Accent 2" w:uiPriority="46"/>
+    <w:lsdException w:name="Grid Table 2 Accent 2" w:uiPriority="47"/>
+    <w:lsdException w:name="Grid Table 3 Accent 2" w:uiPriority="48"/>
+    <w:lsdException w:name="Grid Table 4 Accent 2" w:uiPriority="49"/>
+    <w:lsdException w:name="Grid Table 5 Dark Accent 2" w:uiPriority="50"/>
+    <w:lsdException w:name="Grid Table 6 Colorful Accent 2" w:uiPriority="51"/>
+    <w:lsdException w:name="Grid Table 7 Colorful Accent 2" w:uiPriority="52"/>
+    <w:lsdException w:name="Grid Table 1 Light Accent 3" w:uiPriority="46"/>
+    <w:lsdException w:name="Grid Table 2 Accent 3" w:uiPriority="47"/>
+    <w:lsdException w:name="Grid Table 3 Accent 3" w:uiPriority="48"/>
+    <w:lsdException w:name="Grid Table 4 Accent 3" w:uiPriority="49"/>
+    <w:lsdException w:name="Grid Table 5 Dark Accent 3" w:uiPriority="50"/>
+    <w:lsdException w:name="Grid Table 6 Colorful Accent 3" w:uiPriority="51"/>
+    <w:lsdException w:name="Grid Table 7 Colorful Accent 3" w:uiPriority="52"/>
+    <w:lsdException w:name="Grid Table 1 Light Accent 4" w:uiPriority="46"/>
+    <w:lsdException w:name="Grid Table 2 Accent 4" w:uiPriority="47"/>
+    <w:lsdException w:name="Grid Table 3 Accent 4" w:uiPriority="48"/>
+    <w:lsdException w:name="Grid Table 4 Accent 4" w:uiPriority="49"/>
+    <w:lsdException w:name="Grid Table 5 Dark Accent 4" w:uiPriority="50"/>
+    <w:lsdException w:name="Grid Table 6 Colorful Accent 4" w:uiPriority="51"/>
+    <w:lsdException w:name="Grid Table 7 Colorful Accent 4" w:uiPriority="52"/>
+    <w:lsdException w:name="Grid Table 1 Light Accent 5" w:uiPriority="46"/>
+    <w:lsdException w:name="Grid Table 2 Accent 5" w:uiPriority="47"/>
+    <w:lsdException w:name="Grid Table 3 Accent 5" w:uiPriority="48"/>
+    <w:lsdException w:name="Grid Table 4 Accent 5" w:uiPriority="49"/>
+    <w:lsdException w:name="Grid Table 5 Dark Accent 5" w:uiPriority="50"/>
+    <w:lsdException w:name="Grid Table 6 Colorful Accent 5" w:uiPriority="51"/>
+    <w:lsdException w:name="Grid Table 7 Colorful Accent 5" w:uiPriority="52"/>
+    <w:lsdException w:name="Grid Table 1 Light Accent 6" w:uiPriority="46"/>
+    <w:lsdException w:name="Grid Table 2 Accent 6" w:uiPriority="47"/>
+    <w:lsdException w:name="Grid Table 3 Accent 6" w:uiPriority="48"/>
+    <w:lsdException w:name="Grid Table 4 Accent 6" w:uiPriority="49"/>
+    <w:lsdException w:name="Grid Table 5 Dark Accent 6" w:uiPriority="50"/>
+    <w:lsdException w:name="Grid Table 6 Colorful Accent 6" w:uiPriority="51"/>
+    <w:lsdException w:name="Grid Table 7 Colorful Accent 6" w:uiPriority="52"/>
+    <w:lsdException w:name="List Table 1 Light" w:uiPriority="46"/>
+    <w:lsdException w:name="List Table 2" w:uiPriority="47"/>
+    <w:lsdException w:name="List Table 3" w:uiPriority="48"/>
+    <w:lsdException w:name="List Table 4" w:uiPriority="49"/>
+    <w:lsdException w:name="List Table 5 Dark" w:uiPriority="50"/>
+    <w:lsdException w:name="List Table 6 Colorful" w:uiPriority="51"/>
+    <w:lsdException w:name="List Table 7 Colorful" w:uiPriority="52"/>
+    <w:lsdException w:name="List Table 1 Light Accent 1" w:uiPriority="46"/>
+    <w:lsdException w:name="List Table 2 Accent 1" w:uiPriority="47"/>
+    <w:lsdException w:name="List Table 3 Accent 1" w:uiPriority="48"/>
+    <w:lsdException w:name="List Table 4 Accent 1" w:uiPriority="49"/>
+    <w:lsdException w:name="List Table 5 Dark Accent 1" w:uiPriority="50"/>
+    <w:lsdException w:name="List Table 6 Colorful Accent 1" w:uiPriority="51"/>
+    <w:lsdException w:name="List Table 7 Colorful Accent 1" w:uiPriority="52"/>
+    <w:lsdException w:name="List Table 1 Light Accent 2" w:uiPriority="46"/>
+    <w:lsdException w:name="List Table 2 Accent 2" w:uiPriority="47"/>
+    <w:lsdException w:name="List Table 3 Accent 2" w:uiPriority="48"/>
+    <w:lsdException w:name="List Table 4 Accent 2" w:uiPriority="49"/>
+    <w:lsdException w:name="List Table 5 Dark Accent 2" w:uiPriority="50"/>
+    <w:lsdException w:name="List Table 6 Colorful Accent 2" w:uiPriority="51"/>
+    <w:lsdException w:name="List Table 7 Colorful Accent 2" w:uiPriority="52"/>
+    <w:lsdException w:name="List Table 1 Light Accent 3" w:uiPriority="46"/>
+    <w:lsdException w:name="List Table 2 Accent 3" w:uiPriority="47"/>
+    <w:lsdException w:name="List Table 3 Accent 3" w:uiPriority="48"/>
+    <w:lsdException w:name="List Table 4 Accent 3" w:uiPriority="49"/>
+    <w:lsdException w:name="List Table 5 Dark Accent 3" w:uiPriority="50"/>
+    <w:lsdException w:name="List Table 6 Colorful Accent 3" w:uiPriority="51"/>
+    <w:lsdException w:name="List Table 7 Colorful Accent 3" w:uiPriority="52"/>
+    <w:lsdException w:name="List Table 1 Light Accent 4" w:uiPriority="46"/>
+    <w:lsdException w:name="List Table 2 Accent 4" w:uiPriority="47"/>
+    <w:lsdException w:name="List Table 3 Accent 4" w:uiPriority="48"/>
+    <w:lsdException w:name="List Table 4 Accent 4" w:uiPriority="49"/>
+    <w:lsdException w:name="List Table 5 Dark Accent 4" w:uiPriority="50"/>
+    <w:lsdException w:name="List Table 6 Colorful Accent 4" w:uiPriority="51"/>
+    <w:lsdException w:name="List Table 7 Colorful Accent 4" w:uiPriority="52"/>
+    <w:lsdException w:name="List Table 1 Light Accent 5" w:uiPriority="46"/>
+    <w:lsdException w:name="List Table 2 Accent 5" w:uiPriority="47"/>
+    <w:lsdException w:name="List Table 3 Accent 5" w:uiPriority="48"/>
+    <w:lsdException w:name="List Table 4 Accent 5" w:uiPriority="49"/>
+    <w:lsdException w:name="List Table 5 Dark Accent 5" w:uiPriority="50"/>
+    <w:lsdException w:name="List Table 6 Colorful Accent 5" w:uiPriority="51"/>
+    <w:lsdException w:name="List Table 7 Colorful Accent 5" w:uiPriority="52"/>
+    <w:lsdException w:name="List Table 1 Light Accent 6" w:uiPriority="46"/>
+    <w:lsdException w:name="List Table 2 Accent 6" w:uiPriority="47"/>
+    <w:lsdException w:name="List Table 3 Accent 6" w:uiPriority="48"/>
+    <w:lsdException w:name="List Table 4 Accent 6" w:uiPriority="49"/>
+    <w:lsdException w:name="List Table 5 Dark Accent 6" w:uiPriority="50"/>
+    <w:lsdException w:name="List Table 6 Colorful Accent 6" w:uiPriority="51"/>
+    <w:lsdException w:name="List Table 7 Colorful Accent 6" w:uiPriority="52"/>
+    <w:lsdException w:name="Mention" w:semiHidden="1" w:unhideWhenUsed="1"/>
+    <w:lsdException w:name="Smart Hyperlink" w:semiHidden="1" w:unhideWhenUsed="1"/>
+    <w:lsdException w:name="Hashtag" w:semiHidden="1" w:unhideWhenUsed="1"/>
+    <w:lsdException w:name="Unresolved Mention" w:semiHidden="1" w:unhideWhenUsed="1"/>
+    <w:lsdException w:name="Smart Link" w:semiHidden="1" w:unhideWhenUsed="1"/>
   </w:latentStyles>
-  <w:style w:type="paragraph" w:default="1" w:styleId="1">
+  <w:style w:type="paragraph" w:default="1" w:styleId="Normal">
     <w:name w:val="Normal"/>
     <w:qFormat/>
-    <w:uiPriority w:val="0"/>
     <w:pPr>
       <w:spacing w:after="160" w:line="259" w:lineRule="auto"/>
     </w:pPr>
     <w:rPr>
-      <w:rFonts w:asciiTheme="minorHAnsi" w:hAnsiTheme="minorHAnsi" w:eastAsiaTheme="minorEastAsia" w:cstheme="minorBidi"/>
       <w:kern w:val="2"/>
       <w:sz w:val="22"/>
       <w:szCs w:val="22"/>
-      <w:lang w:val="en-GB" w:eastAsia="en-GB" w:bidi="ar-SA"/>
       <w14:ligatures w14:val="standardContextual"/>
     </w:rPr>
   </w:style>
-  <w:style w:type="character" w:default="1" w:styleId="2">
+  <w:style w:type="character" w:default="1" w:styleId="DefaultParagraphFont">
     <w:name w:val="Default Paragraph Font"/>
+    <w:uiPriority w:val="1"/>
     <w:semiHidden/>
     <w:unhideWhenUsed/>
-    <w:uiPriority w:val="1"/>
   </w:style>
-  <w:style w:type="table" w:default="1" w:styleId="3">
+  <w:style w:type="table" w:default="1" w:styleId="TableNormal">
     <w:name w:val="Normal Table"/>
+    <w:uiPriority w:val="99"/>
     <w:semiHidden/>
     <w:unhideWhenUsed/>
-    <w:uiPriority w:val="99"/>
     <w:tblPr>
+      <w:tblInd w:w="0" w:type="dxa"/>
       <w:tblCellMar>
         <w:top w:w="0" w:type="dxa"/>
         <w:left w:w="108" w:type="dxa"/>
@@ -1124,16 +1633,26 @@
       </w:tblCellMar>
     </w:tblPr>
   </w:style>
-  <w:style w:type="character" w:styleId="4">
+  <w:style w:type="numbering" w:default="1" w:styleId="NoList">
+    <w:name w:val="No List"/>
+    <w:uiPriority w:val="99"/>
+    <w:semiHidden/>
+    <w:unhideWhenUsed/>
+  </w:style>
+  <w:style w:type="character" w:styleId="PlaceholderText">
     <w:name w:val="Placeholder Text"/>
-    <w:basedOn w:val="2"/>
+    <w:basedOn w:val="DefaultParagraphFont"/>
+    <w:uiPriority w:val="99"/>
     <w:semiHidden/>
-    <w:uiPriority w:val="99"/>
     <w:rPr>
       <w:color w:val="666666"/>
     </w:rPr>
   </w:style>
 </w:styles>
+</file>
+
+<file path=word/glossary/webSettings.xml><?xml version="1.0" encoding="utf-8"?>
+<w:webSettings xmlns:mc="http://schemas.openxmlformats.org/markup-compatibility/2006" xmlns:r="http://schemas.openxmlformats.org/officeDocument/2006/relationships" xmlns:w="http://schemas.openxmlformats.org/wordprocessingml/2006/main" xmlns:w14="http://schemas.microsoft.com/office/word/2010/wordml" xmlns:w15="http://schemas.microsoft.com/office/word/2012/wordml" xmlns:w16cex="http://schemas.microsoft.com/office/word/2018/wordml/cex" xmlns:w16cid="http://schemas.microsoft.com/office/word/2016/wordml/cid" xmlns:w16="http://schemas.microsoft.com/office/word/2018/wordml" xmlns:w16sdtdh="http://schemas.microsoft.com/office/word/2020/wordml/sdtdatahash" xmlns:w16se="http://schemas.microsoft.com/office/word/2015/wordml/symex" mc:Ignorable="w14 w15 w16se w16cid w16 w16cex w16sdtdh"/>
 </file>
 
 <file path=word/theme/theme1.xml><?xml version="1.0" encoding="utf-8"?>
@@ -1388,27 +1907,15 @@
     </a:fmtScheme>
   </a:themeElements>
   <a:objectDefaults/>
+  <a:extraClrSchemeLst/>
 </a:theme>
 </file>
 
 <file path=customXml/item1.xml><?xml version="1.0" encoding="utf-8"?>
-<p:properties xmlns:p="http://schemas.microsoft.com/office/2006/metadata/properties" xmlns:xsi="http://www.w3.org/2001/XMLSchema-instance" xmlns:pc="http://schemas.microsoft.com/office/infopath/2007/PartnerControls">
-  <documentManagement>
-    <_activity xmlns="d727c9a1-4cc8-4dae-b26f-3016540a6122" xsi:nil="true"/>
-  </documentManagement>
-</p:properties>
+<b:Sources xmlns:b="http://schemas.openxmlformats.org/officeDocument/2006/bibliography" xmlns="http://schemas.openxmlformats.org/officeDocument/2006/bibliography" SelectedStyle="\APASixthEditionOfficeOnline.xsl" StyleName="APA" Version="6"/>
 </file>
 
 <file path=customXml/item2.xml><?xml version="1.0" encoding="utf-8"?>
-<?mso-contentType ?>
-<FormTemplates xmlns="http://schemas.microsoft.com/sharepoint/v3/contenttype/forms">
-  <Display>DocumentLibraryForm</Display>
-  <Edit>DocumentLibraryForm</Edit>
-  <New>DocumentLibraryForm</New>
-</FormTemplates>
-</file>
-
-<file path=customXml/item3.xml><?xml version="1.0" encoding="utf-8"?>
 <ct:contentTypeSchema xmlns:ct="http://schemas.microsoft.com/office/2006/metadata/contentType" xmlns:ma="http://schemas.microsoft.com/office/2006/metadata/properties/metaAttributes" ct:_="" ma:_="" ma:contentTypeName="Document" ma:contentTypeID="0x01010029DDE852DE9DAB4A97E6F8A357786F31" ma:contentTypeVersion="16" ma:contentTypeDescription="Create a new document." ma:contentTypeScope="" ma:versionID="edbe17029275bc321119e343b4a1c8ce">
   <xsd:schema xmlns:xsd="http://www.w3.org/2001/XMLSchema" xmlns:xs="http://www.w3.org/2001/XMLSchema" xmlns:p="http://schemas.microsoft.com/office/2006/metadata/properties" xmlns:ns3="d727c9a1-4cc8-4dae-b26f-3016540a6122" xmlns:ns4="4843f6d6-50bc-4979-bebb-2e9e902adf18" targetNamespace="http://schemas.microsoft.com/office/2006/metadata/properties" ma:root="true" ma:fieldsID="e65c90bde7c6b9821291a0ba3a2a0498" ns3:_="" ns4:_="">
     <xsd:import namespace="d727c9a1-4cc8-4dae-b26f-3016540a6122"/>
@@ -1649,30 +2156,64 @@
 </ct:contentTypeSchema>
 </file>
 
+<file path=customXml/item3.xml><?xml version="1.0" encoding="utf-8"?>
+<?mso-contentType ?>
+<FormTemplates xmlns="http://schemas.microsoft.com/sharepoint/v3/contenttype/forms">
+  <Display>DocumentLibraryForm</Display>
+  <Edit>DocumentLibraryForm</Edit>
+  <New>DocumentLibraryForm</New>
+</FormTemplates>
+</file>
+
 <file path=customXml/item4.xml><?xml version="1.0" encoding="utf-8"?>
-<b:Sources xmlns:b="http://schemas.openxmlformats.org/officeDocument/2006/bibliography" xmlns="http://schemas.openxmlformats.org/officeDocument/2006/bibliography" SelectedStyle="\APASixthEditionOfficeOnline.xsl" StyleName="APA" Version="6"/>
+<p:properties xmlns:p="http://schemas.microsoft.com/office/2006/metadata/properties" xmlns:xsi="http://www.w3.org/2001/XMLSchema-instance" xmlns:pc="http://schemas.microsoft.com/office/infopath/2007/PartnerControls">
+  <documentManagement>
+    <_activity xmlns="d727c9a1-4cc8-4dae-b26f-3016540a6122" xsi:nil="true"/>
+  </documentManagement>
+</p:properties>
 </file>
 
 <file path=customXml/itemProps1.xml><?xml version="1.0" encoding="utf-8"?>
-<ds:datastoreItem xmlns:ds="http://schemas.openxmlformats.org/officeDocument/2006/customXml" ds:itemID="{665DAD31-4436-4AA2-9145-2C7C13A91CF6}">
-  <ds:schemaRefs/>
+<ds:datastoreItem xmlns:ds="http://schemas.openxmlformats.org/officeDocument/2006/customXml" ds:itemID="{5769BF78-5FF4-4996-B9E4-762014922DB7}">
+  <ds:schemaRefs>
+    <ds:schemaRef ds:uri="http://schemas.openxmlformats.org/officeDocument/2006/bibliography"/>
+  </ds:schemaRefs>
 </ds:datastoreItem>
 </file>
 
 <file path=customXml/itemProps2.xml><?xml version="1.0" encoding="utf-8"?>
-<ds:datastoreItem xmlns:ds="http://schemas.openxmlformats.org/officeDocument/2006/customXml" ds:itemID="{CA0D2EE7-4304-476C-93A6-8AB1CE6EE1E5}">
-  <ds:schemaRefs/>
+<ds:datastoreItem xmlns:ds="http://schemas.openxmlformats.org/officeDocument/2006/customXml" ds:itemID="{E5392C23-A51F-460A-85E1-B66771ACBAD2}">
+  <ds:schemaRefs>
+    <ds:schemaRef ds:uri="http://schemas.microsoft.com/office/2006/metadata/contentType"/>
+    <ds:schemaRef ds:uri="http://schemas.microsoft.com/office/2006/metadata/properties/metaAttributes"/>
+    <ds:schemaRef ds:uri="http://www.w3.org/2001/XMLSchema"/>
+    <ds:schemaRef ds:uri="http://schemas.microsoft.com/office/2006/metadata/properties"/>
+    <ds:schemaRef ds:uri="d727c9a1-4cc8-4dae-b26f-3016540a6122"/>
+    <ds:schemaRef ds:uri="4843f6d6-50bc-4979-bebb-2e9e902adf18"/>
+    <ds:schemaRef ds:uri="http://schemas.microsoft.com/office/2006/documentManagement/types"/>
+    <ds:schemaRef ds:uri="http://schemas.microsoft.com/office/infopath/2007/PartnerControls"/>
+    <ds:schemaRef ds:uri="http://schemas.openxmlformats.org/package/2006/metadata/core-properties"/>
+    <ds:schemaRef ds:uri="http://purl.org/dc/elements/1.1/"/>
+    <ds:schemaRef ds:uri="http://purl.org/dc/terms/"/>
+    <ds:schemaRef ds:uri="http://schemas.microsoft.com/internal/obd"/>
+  </ds:schemaRefs>
 </ds:datastoreItem>
 </file>
 
 <file path=customXml/itemProps3.xml><?xml version="1.0" encoding="utf-8"?>
-<ds:datastoreItem xmlns:ds="http://schemas.openxmlformats.org/officeDocument/2006/customXml" ds:itemID="{E5392C23-A51F-460A-85E1-B66771ACBAD2}">
-  <ds:schemaRefs/>
+<ds:datastoreItem xmlns:ds="http://schemas.openxmlformats.org/officeDocument/2006/customXml" ds:itemID="{CA0D2EE7-4304-476C-93A6-8AB1CE6EE1E5}">
+  <ds:schemaRefs>
+    <ds:schemaRef ds:uri="http://schemas.microsoft.com/sharepoint/v3/contenttype/forms"/>
+  </ds:schemaRefs>
 </ds:datastoreItem>
 </file>
 
 <file path=customXml/itemProps4.xml><?xml version="1.0" encoding="utf-8"?>
-<ds:datastoreItem xmlns:ds="http://schemas.openxmlformats.org/officeDocument/2006/customXml" ds:itemID="{5769BF78-5FF4-4996-B9E4-762014922DB7}">
-  <ds:schemaRefs/>
+<ds:datastoreItem xmlns:ds="http://schemas.openxmlformats.org/officeDocument/2006/customXml" ds:itemID="{665DAD31-4436-4AA2-9145-2C7C13A91CF6}">
+  <ds:schemaRefs>
+    <ds:schemaRef ds:uri="http://schemas.microsoft.com/office/2006/metadata/properties"/>
+    <ds:schemaRef ds:uri="http://schemas.microsoft.com/office/infopath/2007/PartnerControls"/>
+    <ds:schemaRef ds:uri="d727c9a1-4cc8-4dae-b26f-3016540a6122"/>
+  </ds:schemaRefs>
 </ds:datastoreItem>
 </file>
</xml_diff>